<commit_message>
UTILITY created shm segment and relative initizialization
</commit_message>
<xml_diff>
--- a/PROGETTO_SO.docx
+++ b/PROGETTO_SO.docx
@@ -1,9 +1,10 @@
 
 <file path=word/document.xml><?xml version="1.0" encoding="utf-8"?>
-<w:document xmlns:wpc="http://schemas.microsoft.com/office/word/2010/wordprocessingCanvas" xmlns:cx="http://schemas.microsoft.com/office/drawing/2014/chartex" xmlns:cx1="http://schemas.microsoft.com/office/drawing/2015/9/8/chartex" xmlns:cx2="http://schemas.microsoft.com/office/drawing/2015/10/21/chartex" xmlns:cx3="http://schemas.microsoft.com/office/drawing/2016/5/9/chartex" xmlns:cx4="http://schemas.microsoft.com/office/drawing/2016/5/10/chartex" xmlns:cx5="http://schemas.microsoft.com/office/drawing/2016/5/11/chartex" xmlns:cx6="http://schemas.microsoft.com/office/drawing/2016/5/12/chartex" xmlns:cx7="http://schemas.microsoft.com/office/drawing/2016/5/13/chartex" xmlns:cx8="http://schemas.microsoft.com/office/drawing/2016/5/14/chartex" xmlns:mc="http://schemas.openxmlformats.org/markup-compatibility/2006" xmlns:aink="http://schemas.microsoft.com/office/drawing/2016/ink" xmlns:am3d="http://schemas.microsoft.com/office/drawing/2017/model3d" xmlns:o="urn:schemas-microsoft-com:office:office" xmlns:oel="http://schemas.microsoft.com/office/2019/extlst" xmlns:r="http://schemas.openxmlformats.org/officeDocument/2006/relationships" xmlns:m="http://schemas.openxmlformats.org/officeDocument/2006/math" xmlns:v="urn:schemas-microsoft-com:vml" xmlns:wp14="http://schemas.microsoft.com/office/word/2010/wordprocessingDrawing" xmlns:wp="http://schemas.openxmlformats.org/drawingml/2006/wordprocessingDrawing" xmlns:w10="urn:schemas-microsoft-com:office:word" xmlns:w="http://schemas.openxmlformats.org/wordprocessingml/2006/main" xmlns:w14="http://schemas.microsoft.com/office/word/2010/wordml" xmlns:w15="http://schemas.microsoft.com/office/word/2012/wordml" xmlns:w16cex="http://schemas.microsoft.com/office/word/2018/wordml/cex" xmlns:w16cid="http://schemas.microsoft.com/office/word/2016/wordml/cid" xmlns:w16="http://schemas.microsoft.com/office/word/2018/wordml" xmlns:w16sdtdh="http://schemas.microsoft.com/office/word/2020/wordml/sdtdatahash" xmlns:w16se="http://schemas.microsoft.com/office/word/2015/wordml/symex" xmlns:wpg="http://schemas.microsoft.com/office/word/2010/wordprocessingGroup" xmlns:wpi="http://schemas.microsoft.com/office/word/2010/wordprocessingInk" xmlns:wne="http://schemas.microsoft.com/office/word/2006/wordml" xmlns:wps="http://schemas.microsoft.com/office/word/2010/wordprocessingShape" mc:Ignorable="w14 w15 w16se w16cid w16 w16cex w16sdtdh wp14">
+<w:document xmlns:o="urn:schemas-microsoft-com:office:office" xmlns:r="http://schemas.openxmlformats.org/officeDocument/2006/relationships" xmlns:v="urn:schemas-microsoft-com:vml" xmlns:w="http://schemas.openxmlformats.org/wordprocessingml/2006/main" xmlns:w10="urn:schemas-microsoft-com:office:word" xmlns:wp="http://schemas.openxmlformats.org/drawingml/2006/wordprocessingDrawing" xmlns:wps="http://schemas.microsoft.com/office/word/2010/wordprocessingShape" xmlns:wpg="http://schemas.microsoft.com/office/word/2010/wordprocessingGroup" xmlns:mc="http://schemas.openxmlformats.org/markup-compatibility/2006" xmlns:wp14="http://schemas.microsoft.com/office/word/2010/wordprocessingDrawing" xmlns:w14="http://schemas.microsoft.com/office/word/2010/wordml" mc:Ignorable="w14 wp14">
   <w:body>
     <w:p>
       <w:pPr>
+        <w:pStyle w:val="Normal"/>
         <w:jc w:val="center"/>
         <w:rPr>
           <w:sz w:val="28"/>
@@ -20,16 +21,23 @@
     </w:p>
     <w:p>
       <w:pPr>
+        <w:pStyle w:val="Normal"/>
         <w:jc w:val="center"/>
         <w:rPr>
           <w:sz w:val="28"/>
           <w:szCs w:val="28"/>
         </w:rPr>
       </w:pPr>
-    </w:p>
-    <w:p>
-      <w:pPr>
-        <w:pStyle w:val="Paragrafoelenco"/>
+      <w:r>
+        <w:rPr>
+          <w:sz w:val="28"/>
+          <w:szCs w:val="28"/>
+        </w:rPr>
+      </w:r>
+    </w:p>
+    <w:p>
+      <w:pPr>
+        <w:pStyle w:val="ListParagraph"/>
         <w:numPr>
           <w:ilvl w:val="0"/>
           <w:numId w:val="1"/>
@@ -50,7 +58,7 @@
     </w:p>
     <w:p>
       <w:pPr>
-        <w:pStyle w:val="Paragrafoelenco"/>
+        <w:pStyle w:val="ListParagraph"/>
         <w:numPr>
           <w:ilvl w:val="0"/>
           <w:numId w:val="1"/>
@@ -71,7 +79,7 @@
     </w:p>
     <w:p>
       <w:pPr>
-        <w:pStyle w:val="Paragrafoelenco"/>
+        <w:pStyle w:val="ListParagraph"/>
         <w:numPr>
           <w:ilvl w:val="0"/>
           <w:numId w:val="1"/>
@@ -92,7 +100,7 @@
     </w:p>
     <w:p>
       <w:pPr>
-        <w:pStyle w:val="Paragrafoelenco"/>
+        <w:pStyle w:val="ListParagraph"/>
         <w:numPr>
           <w:ilvl w:val="0"/>
           <w:numId w:val="1"/>
@@ -113,15 +121,23 @@
     </w:p>
     <w:p>
       <w:pPr>
-        <w:jc w:val="both"/>
-        <w:rPr>
-          <w:sz w:val="28"/>
-          <w:szCs w:val="28"/>
-        </w:rPr>
-      </w:pPr>
-    </w:p>
-    <w:p>
-      <w:pPr>
+        <w:pStyle w:val="Normal"/>
+        <w:jc w:val="both"/>
+        <w:rPr>
+          <w:sz w:val="28"/>
+          <w:szCs w:val="28"/>
+        </w:rPr>
+      </w:pPr>
+      <w:r>
+        <w:rPr>
+          <w:sz w:val="28"/>
+          <w:szCs w:val="28"/>
+        </w:rPr>
+      </w:r>
+    </w:p>
+    <w:p>
+      <w:pPr>
+        <w:pStyle w:val="Normal"/>
         <w:jc w:val="both"/>
         <w:rPr>
           <w:sz w:val="28"/>
@@ -138,6 +154,7 @@
     </w:p>
     <w:p>
       <w:pPr>
+        <w:pStyle w:val="Normal"/>
         <w:jc w:val="both"/>
         <w:rPr>
           <w:sz w:val="28"/>
@@ -154,38 +171,24 @@
     </w:p>
     <w:p>
       <w:pPr>
-        <w:jc w:val="both"/>
-        <w:rPr>
-          <w:sz w:val="28"/>
-          <w:szCs w:val="28"/>
-        </w:rPr>
-      </w:pPr>
-      <w:r>
-        <w:rPr>
-          <w:sz w:val="28"/>
-          <w:szCs w:val="28"/>
-        </w:rPr>
-        <w:t xml:space="preserve">Inizializza l’array di </w:t>
-      </w:r>
-      <w:proofErr w:type="spellStart"/>
-      <w:r>
-        <w:rPr>
-          <w:sz w:val="28"/>
-          <w:szCs w:val="28"/>
-        </w:rPr>
-        <w:t>struct</w:t>
-      </w:r>
-      <w:proofErr w:type="spellEnd"/>
-      <w:r>
-        <w:rPr>
-          <w:sz w:val="28"/>
-          <w:szCs w:val="28"/>
-        </w:rPr>
-        <w:t xml:space="preserve"> che forma la mappa tramite apposita funzione esposta dall’Utility file, genera i processi nave/porto e “giornalmente” crea un report.</w:t>
-      </w:r>
-    </w:p>
-    <w:p>
-      <w:pPr>
+        <w:pStyle w:val="Normal"/>
+        <w:jc w:val="both"/>
+        <w:rPr>
+          <w:sz w:val="28"/>
+          <w:szCs w:val="28"/>
+        </w:rPr>
+      </w:pPr>
+      <w:r>
+        <w:rPr>
+          <w:sz w:val="28"/>
+          <w:szCs w:val="28"/>
+        </w:rPr>
+        <w:t>Inizializza l’array di struct che forma la mappa tramite apposita funzione esposta dall’Utility file, genera i processi nave/porto e “giornalmente” crea un report.</w:t>
+      </w:r>
+    </w:p>
+    <w:p>
+      <w:pPr>
+        <w:pStyle w:val="Normal"/>
         <w:jc w:val="both"/>
         <w:rPr>
           <w:sz w:val="28"/>
@@ -202,7 +205,7 @@
     </w:p>
     <w:p>
       <w:pPr>
-        <w:pStyle w:val="Paragrafoelenco"/>
+        <w:pStyle w:val="ListParagraph"/>
         <w:numPr>
           <w:ilvl w:val="0"/>
           <w:numId w:val="4"/>
@@ -218,73 +221,12 @@
           <w:sz w:val="28"/>
           <w:szCs w:val="28"/>
         </w:rPr>
-        <w:t xml:space="preserve">Il master crea una pipe(lettura per </w:t>
-      </w:r>
-      <w:proofErr w:type="spellStart"/>
-      <w:r>
-        <w:rPr>
-          <w:sz w:val="28"/>
-          <w:szCs w:val="28"/>
-        </w:rPr>
-        <w:t>master,scrittura</w:t>
-      </w:r>
-      <w:proofErr w:type="spellEnd"/>
-      <w:r>
-        <w:rPr>
-          <w:sz w:val="28"/>
-          <w:szCs w:val="28"/>
-        </w:rPr>
-        <w:t xml:space="preserve"> per navi/porto), i processi porto/nave scrivono sulla pipe in un formato da decidere le informazioni che servono al master per il report ogni fine di un giorno, una volta ricevute il master stampa il report quotidiano</w:t>
-      </w:r>
-      <w:r>
-        <w:rPr>
-          <w:sz w:val="28"/>
-          <w:szCs w:val="28"/>
-        </w:rPr>
-        <w:t xml:space="preserve">(viene usata una </w:t>
-      </w:r>
-      <w:proofErr w:type="spellStart"/>
-      <w:r>
-        <w:rPr>
-          <w:sz w:val="28"/>
-          <w:szCs w:val="28"/>
-        </w:rPr>
-        <w:t>wait</w:t>
-      </w:r>
-      <w:proofErr w:type="spellEnd"/>
-      <w:r>
-        <w:rPr>
-          <w:sz w:val="28"/>
-          <w:szCs w:val="28"/>
-        </w:rPr>
-        <w:t>(</w:t>
-      </w:r>
-      <w:proofErr w:type="spellStart"/>
-      <w:r>
-        <w:rPr>
-          <w:sz w:val="28"/>
-          <w:szCs w:val="28"/>
-        </w:rPr>
-        <w:t>giornoSimulato</w:t>
-      </w:r>
-      <w:proofErr w:type="spellEnd"/>
-      <w:r>
-        <w:rPr>
-          <w:sz w:val="28"/>
-          <w:szCs w:val="28"/>
-        </w:rPr>
-        <w:t>) e poi stampato il report con le informazioni delle pipe)</w:t>
-      </w:r>
-      <w:r>
-        <w:rPr>
-          <w:sz w:val="28"/>
-          <w:szCs w:val="28"/>
-        </w:rPr>
-        <w:t>.</w:t>
-      </w:r>
-    </w:p>
-    <w:p>
-      <w:pPr>
+        <w:t>Il master crea una pipe(lettura per master,scrittura per navi/porto), i processi porto/nave scrivono sulla pipe in un formato da decidere le informazioni che servono al master per il report ogni fine di un giorno, una volta ricevute il master stampa il report quotidiano(viene usata una wait(giornoSimulato) e poi stampato il report con le informazioni delle pipe).</w:t>
+      </w:r>
+    </w:p>
+    <w:p>
+      <w:pPr>
+        <w:pStyle w:val="Normal"/>
         <w:jc w:val="both"/>
         <w:rPr>
           <w:sz w:val="28"/>
@@ -301,182 +243,75 @@
     </w:p>
     <w:p>
       <w:pPr>
-        <w:jc w:val="both"/>
-        <w:rPr>
-          <w:sz w:val="28"/>
-          <w:szCs w:val="28"/>
-        </w:rPr>
-      </w:pPr>
-      <w:r>
-        <w:rPr>
-          <w:sz w:val="28"/>
-          <w:szCs w:val="28"/>
-        </w:rPr>
-        <w:t xml:space="preserve">Inizialmente viene inizializzata una </w:t>
-      </w:r>
-      <w:proofErr w:type="spellStart"/>
-      <w:r>
-        <w:rPr>
-          <w:sz w:val="28"/>
-          <w:szCs w:val="28"/>
-        </w:rPr>
-        <w:t>struct</w:t>
-      </w:r>
-      <w:proofErr w:type="spellEnd"/>
-      <w:r>
-        <w:rPr>
-          <w:sz w:val="28"/>
-          <w:szCs w:val="28"/>
-        </w:rPr>
-        <w:t xml:space="preserve"> contenente le informazioni relative alla nave(velocità, posizione, </w:t>
-      </w:r>
-      <w:proofErr w:type="spellStart"/>
-      <w:r>
-        <w:rPr>
-          <w:sz w:val="28"/>
-          <w:szCs w:val="28"/>
-        </w:rPr>
-        <w:t>capacità,merci</w:t>
-      </w:r>
-      <w:proofErr w:type="spellEnd"/>
-      <w:r>
-        <w:rPr>
-          <w:sz w:val="28"/>
-          <w:szCs w:val="28"/>
-        </w:rPr>
-        <w:t xml:space="preserve"> a 0).</w:t>
-      </w:r>
-    </w:p>
-    <w:p>
-      <w:pPr>
-        <w:jc w:val="both"/>
-        <w:rPr>
-          <w:sz w:val="28"/>
-          <w:szCs w:val="28"/>
-        </w:rPr>
-      </w:pPr>
-      <w:r>
-        <w:rPr>
-          <w:sz w:val="28"/>
-          <w:szCs w:val="28"/>
-        </w:rPr>
-        <w:t xml:space="preserve">Appena creata, la nave effettua una ricerca all’interno della </w:t>
-      </w:r>
-      <w:proofErr w:type="spellStart"/>
-      <w:r>
-        <w:rPr>
-          <w:sz w:val="28"/>
-          <w:szCs w:val="28"/>
-        </w:rPr>
-        <w:t>shared</w:t>
-      </w:r>
-      <w:proofErr w:type="spellEnd"/>
-      <w:r>
-        <w:rPr>
-          <w:sz w:val="28"/>
-          <w:szCs w:val="28"/>
-        </w:rPr>
-        <w:t xml:space="preserve"> </w:t>
-      </w:r>
-      <w:proofErr w:type="spellStart"/>
-      <w:r>
-        <w:rPr>
-          <w:sz w:val="28"/>
-          <w:szCs w:val="28"/>
-        </w:rPr>
-        <w:t>memory</w:t>
-      </w:r>
-      <w:proofErr w:type="spellEnd"/>
-      <w:r>
-        <w:rPr>
-          <w:sz w:val="28"/>
-          <w:szCs w:val="28"/>
-        </w:rPr>
-        <w:t xml:space="preserve"> contenente le posizioni e informazioni del porto e sceglie il porto più vicino a lei, con la maggior quantità di merci offerte/richieste che la nave soddisfa e con la possibilità di accedere ad almeno una banchina.</w:t>
-      </w:r>
-    </w:p>
-    <w:p>
-      <w:pPr>
-        <w:jc w:val="both"/>
-        <w:rPr>
-          <w:sz w:val="28"/>
-          <w:szCs w:val="28"/>
-        </w:rPr>
-      </w:pPr>
-      <w:r>
-        <w:rPr>
-          <w:sz w:val="28"/>
-          <w:szCs w:val="28"/>
-        </w:rPr>
-        <w:t xml:space="preserve">Questa specifica ricerca va fatta appena la nave viene creata e appena la nave supera il carico/scarico in un porto, verrà utilizzato un </w:t>
-      </w:r>
-      <w:proofErr w:type="spellStart"/>
-      <w:r>
-        <w:rPr>
-          <w:sz w:val="28"/>
-          <w:szCs w:val="28"/>
-        </w:rPr>
-        <w:t>boolean</w:t>
-      </w:r>
-      <w:proofErr w:type="spellEnd"/>
-      <w:r>
-        <w:rPr>
-          <w:sz w:val="28"/>
-          <w:szCs w:val="28"/>
-        </w:rPr>
-        <w:t xml:space="preserve"> “</w:t>
-      </w:r>
-      <w:proofErr w:type="spellStart"/>
-      <w:r>
-        <w:rPr>
-          <w:sz w:val="28"/>
-          <w:szCs w:val="28"/>
-        </w:rPr>
-        <w:t>searchPort</w:t>
-      </w:r>
-      <w:proofErr w:type="spellEnd"/>
-      <w:r>
-        <w:rPr>
-          <w:sz w:val="28"/>
-          <w:szCs w:val="28"/>
-        </w:rPr>
-        <w:t>” per indicare quando effettuare la ricerca.</w:t>
-      </w:r>
-    </w:p>
-    <w:p>
-      <w:pPr>
-        <w:jc w:val="both"/>
-        <w:rPr>
-          <w:sz w:val="28"/>
-          <w:szCs w:val="28"/>
-        </w:rPr>
-      </w:pPr>
-      <w:r>
-        <w:rPr>
-          <w:sz w:val="28"/>
-          <w:szCs w:val="28"/>
-        </w:rPr>
-        <w:t xml:space="preserve">Successivamente lo spostamento verrà fatto incrementando la posizione ottenuta da questa ricerca con l’attesa specificata per la </w:t>
-      </w:r>
-      <w:proofErr w:type="spellStart"/>
-      <w:r>
-        <w:rPr>
-          <w:sz w:val="28"/>
-          <w:szCs w:val="28"/>
-        </w:rPr>
-        <w:t>nanosleep</w:t>
-      </w:r>
-      <w:proofErr w:type="spellEnd"/>
-      <w:r>
-        <w:rPr>
-          <w:sz w:val="28"/>
-          <w:szCs w:val="28"/>
-        </w:rPr>
-        <w:t>() fino al raggiungimento del porto desiderato.</w:t>
-      </w:r>
-    </w:p>
-    <w:p>
-      <w:pPr>
+        <w:pStyle w:val="Normal"/>
+        <w:jc w:val="both"/>
+        <w:rPr>
+          <w:sz w:val="28"/>
+          <w:szCs w:val="28"/>
+        </w:rPr>
+      </w:pPr>
+      <w:r>
+        <w:rPr>
+          <w:sz w:val="28"/>
+          <w:szCs w:val="28"/>
+        </w:rPr>
+        <w:t>Inizialmente viene inizializzata una struct contenente le informazioni relative alla nave(velocità, posizione, capacità,merci a 0).</w:t>
+      </w:r>
+    </w:p>
+    <w:p>
+      <w:pPr>
+        <w:pStyle w:val="Normal"/>
+        <w:jc w:val="both"/>
+        <w:rPr>
+          <w:sz w:val="28"/>
+          <w:szCs w:val="28"/>
+        </w:rPr>
+      </w:pPr>
+      <w:r>
+        <w:rPr>
+          <w:sz w:val="28"/>
+          <w:szCs w:val="28"/>
+        </w:rPr>
+        <w:t>Appena creata, la nave effettua una ricerca all’interno della shared memory contenente le posizioni e informazioni del porto e sceglie il porto più vicino a lei, con la maggior quantità di merci offerte/richieste che la nave soddisfa e con la possibilità di accedere ad almeno una banchina.</w:t>
+      </w:r>
+    </w:p>
+    <w:p>
+      <w:pPr>
+        <w:pStyle w:val="Normal"/>
+        <w:jc w:val="both"/>
+        <w:rPr>
+          <w:sz w:val="28"/>
+          <w:szCs w:val="28"/>
+        </w:rPr>
+      </w:pPr>
+      <w:r>
+        <w:rPr>
+          <w:sz w:val="28"/>
+          <w:szCs w:val="28"/>
+        </w:rPr>
+        <w:t>Questa specifica ricerca va fatta appena la nave viene creata e appena la nave supera il carico/scarico in un porto, verrà utilizzato un boolean “searchPort” per indicare quando effettuare la ricerca.</w:t>
+      </w:r>
+    </w:p>
+    <w:p>
+      <w:pPr>
+        <w:pStyle w:val="Normal"/>
+        <w:jc w:val="both"/>
+        <w:rPr>
+          <w:sz w:val="28"/>
+          <w:szCs w:val="28"/>
+        </w:rPr>
+      </w:pPr>
+      <w:r>
+        <w:rPr>
+          <w:sz w:val="28"/>
+          <w:szCs w:val="28"/>
+        </w:rPr>
+        <w:t>Successivamente lo spostamento verrà fatto incrementando la posizione ottenuta da questa ricerca con l’attesa specificata per la nanosleep() fino al raggiungimento del porto desiderato.</w:t>
+      </w:r>
+    </w:p>
+    <w:p>
+      <w:pPr>
+        <w:pStyle w:val="Normal"/>
         <w:jc w:val="both"/>
         <w:rPr>
           <w:sz w:val="28"/>
@@ -509,48 +344,41 @@
     </w:p>
     <w:p>
       <w:pPr>
-        <w:jc w:val="both"/>
-        <w:rPr>
-          <w:sz w:val="28"/>
-          <w:szCs w:val="28"/>
-        </w:rPr>
-      </w:pPr>
-      <w:r>
-        <w:rPr>
-          <w:sz w:val="28"/>
-          <w:szCs w:val="28"/>
-        </w:rPr>
-        <w:lastRenderedPageBreak/>
+        <w:pStyle w:val="Normal"/>
+        <w:jc w:val="both"/>
+        <w:rPr>
+          <w:sz w:val="28"/>
+          <w:szCs w:val="28"/>
+        </w:rPr>
+      </w:pPr>
+      <w:r>
+        <w:rPr>
+          <w:sz w:val="28"/>
+          <w:szCs w:val="28"/>
+        </w:rPr>
         <w:t>PROCESSO PORTO</w:t>
       </w:r>
     </w:p>
     <w:p>
       <w:pPr>
-        <w:jc w:val="both"/>
-        <w:rPr>
-          <w:sz w:val="28"/>
-          <w:szCs w:val="28"/>
-        </w:rPr>
-      </w:pPr>
-      <w:r>
-        <w:rPr>
-          <w:sz w:val="28"/>
-          <w:szCs w:val="28"/>
-        </w:rPr>
-        <w:t xml:space="preserve">-Leggi nel documento del progetto, è l’unica parte che si capisce a prescindere </w:t>
-      </w:r>
-      <w:proofErr w:type="spellStart"/>
-      <w:r>
-        <w:rPr>
-          <w:sz w:val="28"/>
-          <w:szCs w:val="28"/>
-        </w:rPr>
-        <w:t>uagliun</w:t>
-      </w:r>
-      <w:proofErr w:type="spellEnd"/>
-    </w:p>
-    <w:p>
-      <w:pPr>
+        <w:pStyle w:val="Normal"/>
+        <w:jc w:val="both"/>
+        <w:rPr>
+          <w:sz w:val="28"/>
+          <w:szCs w:val="28"/>
+        </w:rPr>
+      </w:pPr>
+      <w:r>
+        <w:rPr>
+          <w:sz w:val="28"/>
+          <w:szCs w:val="28"/>
+        </w:rPr>
+        <w:t>-Leggi nel documento del progetto, è l’unica parte che si capisce a prescindere uagliun</w:t>
+      </w:r>
+    </w:p>
+    <w:p>
+      <w:pPr>
+        <w:pStyle w:val="Normal"/>
         <w:jc w:val="both"/>
         <w:rPr>
           <w:sz w:val="28"/>
@@ -567,7 +395,7 @@
     </w:p>
     <w:p>
       <w:pPr>
-        <w:pStyle w:val="Paragrafoelenco"/>
+        <w:pStyle w:val="ListParagraph"/>
         <w:numPr>
           <w:ilvl w:val="0"/>
           <w:numId w:val="3"/>
@@ -583,44 +411,26 @@
           <w:sz w:val="28"/>
           <w:szCs w:val="28"/>
         </w:rPr>
-        <w:t xml:space="preserve">Possiede una funzione che genera la mappa, ovvero una SH composta da un array di </w:t>
-      </w:r>
-      <w:proofErr w:type="spellStart"/>
-      <w:r>
-        <w:rPr>
-          <w:sz w:val="28"/>
-          <w:szCs w:val="28"/>
-        </w:rPr>
-        <w:t>struct</w:t>
-      </w:r>
-      <w:proofErr w:type="spellEnd"/>
-      <w:r>
-        <w:rPr>
-          <w:sz w:val="28"/>
-          <w:szCs w:val="28"/>
-        </w:rPr>
-        <w:t xml:space="preserve"> che per ogni cella contiene una </w:t>
-      </w:r>
-      <w:proofErr w:type="spellStart"/>
-      <w:r>
-        <w:rPr>
-          <w:sz w:val="28"/>
-          <w:szCs w:val="28"/>
-        </w:rPr>
-        <w:t>struct</w:t>
-      </w:r>
-      <w:proofErr w:type="spellEnd"/>
-      <w:r>
-        <w:rPr>
-          <w:sz w:val="28"/>
-          <w:szCs w:val="28"/>
-        </w:rPr>
-        <w:t xml:space="preserve"> così composta: </w:t>
-      </w:r>
-    </w:p>
-    <w:p>
-      <w:pPr>
-        <w:pStyle w:val="Paragrafoelenco"/>
+        <w:t>Possiede una funzione che genera la mappa, ovvero una S</w:t>
+      </w:r>
+      <w:r>
+        <w:rPr>
+          <w:sz w:val="28"/>
+          <w:szCs w:val="28"/>
+        </w:rPr>
+        <w:t>M</w:t>
+      </w:r>
+      <w:r>
+        <w:rPr>
+          <w:sz w:val="28"/>
+          <w:szCs w:val="28"/>
+        </w:rPr>
+        <w:t xml:space="preserve"> composta da un array di struct che per ogni cella contiene una struct così composta: </w:t>
+      </w:r>
+    </w:p>
+    <w:p>
+      <w:pPr>
+        <w:pStyle w:val="ListParagraph"/>
         <w:numPr>
           <w:ilvl w:val="0"/>
           <w:numId w:val="2"/>
@@ -636,19 +446,12 @@
           <w:sz w:val="28"/>
           <w:szCs w:val="28"/>
         </w:rPr>
-        <w:t>lato(per la grandezza della mappa)</w:t>
-      </w:r>
-      <w:r>
-        <w:rPr>
-          <w:sz w:val="28"/>
-          <w:szCs w:val="28"/>
-        </w:rPr>
-        <w:t>,</w:t>
-      </w:r>
-    </w:p>
-    <w:p>
-      <w:pPr>
-        <w:pStyle w:val="Paragrafoelenco"/>
+        <w:t>lato(per la grandezza della mappa),</w:t>
+      </w:r>
+    </w:p>
+    <w:p>
+      <w:pPr>
+        <w:pStyle w:val="ListParagraph"/>
         <w:numPr>
           <w:ilvl w:val="0"/>
           <w:numId w:val="2"/>
@@ -664,19 +467,12 @@
           <w:sz w:val="28"/>
           <w:szCs w:val="28"/>
         </w:rPr>
-        <w:t>coordinata x</w:t>
-      </w:r>
-      <w:r>
-        <w:rPr>
-          <w:sz w:val="28"/>
-          <w:szCs w:val="28"/>
-        </w:rPr>
-        <w:t>,</w:t>
-      </w:r>
-    </w:p>
-    <w:p>
-      <w:pPr>
-        <w:pStyle w:val="Paragrafoelenco"/>
+        <w:t>coordinata x,</w:t>
+      </w:r>
+    </w:p>
+    <w:p>
+      <w:pPr>
+        <w:pStyle w:val="ListParagraph"/>
         <w:numPr>
           <w:ilvl w:val="0"/>
           <w:numId w:val="2"/>
@@ -692,19 +488,12 @@
           <w:sz w:val="28"/>
           <w:szCs w:val="28"/>
         </w:rPr>
-        <w:t>coordinata y</w:t>
-      </w:r>
-      <w:r>
-        <w:rPr>
-          <w:sz w:val="28"/>
-          <w:szCs w:val="28"/>
-        </w:rPr>
-        <w:t>,</w:t>
-      </w:r>
-    </w:p>
-    <w:p>
-      <w:pPr>
-        <w:pStyle w:val="Paragrafoelenco"/>
+        <w:t>coordinata y,</w:t>
+      </w:r>
+    </w:p>
+    <w:p>
+      <w:pPr>
+        <w:pStyle w:val="ListParagraph"/>
         <w:numPr>
           <w:ilvl w:val="0"/>
           <w:numId w:val="2"/>
@@ -720,19 +509,33 @@
           <w:sz w:val="28"/>
           <w:szCs w:val="28"/>
         </w:rPr>
-        <w:t>PID porto</w:t>
-      </w:r>
-      <w:r>
-        <w:rPr>
-          <w:sz w:val="28"/>
-          <w:szCs w:val="28"/>
-        </w:rPr>
-        <w:t>;</w:t>
-      </w:r>
-    </w:p>
-    <w:p>
-      <w:pPr>
-        <w:pStyle w:val="Paragrafoelenco"/>
+        <w:t>PID porto,</w:t>
+      </w:r>
+    </w:p>
+    <w:p>
+      <w:pPr>
+        <w:pStyle w:val="ListParagraph"/>
+        <w:numPr>
+          <w:ilvl w:val="0"/>
+          <w:numId w:val="2"/>
+        </w:numPr>
+        <w:jc w:val="both"/>
+        <w:rPr>
+          <w:sz w:val="28"/>
+          <w:szCs w:val="28"/>
+        </w:rPr>
+      </w:pPr>
+      <w:r>
+        <w:rPr>
+          <w:sz w:val="28"/>
+          <w:szCs w:val="28"/>
+        </w:rPr>
+        <w:t>Ogni altra informazione relativa al porto;</w:t>
+      </w:r>
+    </w:p>
+    <w:p>
+      <w:pPr>
+        <w:pStyle w:val="ListParagraph"/>
         <w:numPr>
           <w:ilvl w:val="0"/>
           <w:numId w:val="3"/>
@@ -748,19 +551,12 @@
           <w:sz w:val="28"/>
           <w:szCs w:val="28"/>
         </w:rPr>
-        <w:t>Possiede</w:t>
-      </w:r>
-      <w:r>
-        <w:rPr>
-          <w:sz w:val="28"/>
-          <w:szCs w:val="28"/>
-        </w:rPr>
-        <w:t xml:space="preserve"> una funzione che permette di verificare se la posizione della nave sia identica alla posizione di un porto e se può essere effettuato il carico/scarico;</w:t>
-      </w:r>
-    </w:p>
-    <w:p>
-      <w:pPr>
-        <w:pStyle w:val="Paragrafoelenco"/>
+        <w:t>Possiede una funzione che permette di verificare se la posizione della nave sia identica alla posizione di un porto e se può essere effettuato il carico/scarico;</w:t>
+      </w:r>
+    </w:p>
+    <w:p>
+      <w:pPr>
+        <w:pStyle w:val="ListParagraph"/>
         <w:numPr>
           <w:ilvl w:val="0"/>
           <w:numId w:val="3"/>
@@ -776,19 +572,12 @@
           <w:sz w:val="28"/>
           <w:szCs w:val="28"/>
         </w:rPr>
-        <w:t>Possiede una funzione che permette di aggiornare le coordinate all’interno della mappa</w:t>
-      </w:r>
-      <w:r>
-        <w:rPr>
-          <w:sz w:val="28"/>
-          <w:szCs w:val="28"/>
-        </w:rPr>
-        <w:t>;</w:t>
-      </w:r>
-    </w:p>
-    <w:p>
-      <w:pPr>
-        <w:pStyle w:val="Paragrafoelenco"/>
+        <w:t>Possiede una funzione che permette di aggiornare le coordinate all’interno della mappa;</w:t>
+      </w:r>
+    </w:p>
+    <w:p>
+      <w:pPr>
+        <w:pStyle w:val="ListParagraph"/>
         <w:numPr>
           <w:ilvl w:val="0"/>
           <w:numId w:val="3"/>
@@ -804,35 +593,12 @@
           <w:sz w:val="28"/>
           <w:szCs w:val="28"/>
         </w:rPr>
-        <w:t xml:space="preserve">Possiede una funzione che permette di aggiungere i </w:t>
-      </w:r>
-      <w:proofErr w:type="spellStart"/>
-      <w:r>
-        <w:rPr>
-          <w:sz w:val="28"/>
-          <w:szCs w:val="28"/>
-        </w:rPr>
-        <w:t>pid</w:t>
-      </w:r>
-      <w:proofErr w:type="spellEnd"/>
-      <w:r>
-        <w:rPr>
-          <w:sz w:val="28"/>
-          <w:szCs w:val="28"/>
-        </w:rPr>
-        <w:t xml:space="preserve"> dei vari porti</w:t>
-      </w:r>
-      <w:r>
-        <w:rPr>
-          <w:sz w:val="28"/>
-          <w:szCs w:val="28"/>
-        </w:rPr>
-        <w:t>;</w:t>
-      </w:r>
-    </w:p>
-    <w:p>
-      <w:pPr>
-        <w:pStyle w:val="Paragrafoelenco"/>
+        <w:t>Possiede una funzione che permette di aggiungere i pid dei vari porti;</w:t>
+      </w:r>
+    </w:p>
+    <w:p>
+      <w:pPr>
+        <w:pStyle w:val="ListParagraph"/>
         <w:numPr>
           <w:ilvl w:val="0"/>
           <w:numId w:val="3"/>
@@ -848,527 +614,743 @@
           <w:sz w:val="28"/>
           <w:szCs w:val="28"/>
         </w:rPr>
-        <w:t xml:space="preserve">Possiede una funzione che permette di eliminare l’intero array di </w:t>
-      </w:r>
-      <w:proofErr w:type="spellStart"/>
-      <w:r>
-        <w:rPr>
-          <w:sz w:val="28"/>
-          <w:szCs w:val="28"/>
-        </w:rPr>
-        <w:t>struct</w:t>
-      </w:r>
-      <w:proofErr w:type="spellEnd"/>
-      <w:r>
-        <w:rPr>
-          <w:sz w:val="28"/>
-          <w:szCs w:val="28"/>
-        </w:rPr>
-        <w:t>;</w:t>
-      </w:r>
-    </w:p>
-    <w:p>
-      <w:pPr>
-        <w:pStyle w:val="Paragrafoelenco"/>
-        <w:jc w:val="both"/>
-        <w:rPr>
-          <w:sz w:val="28"/>
-          <w:szCs w:val="28"/>
-        </w:rPr>
-      </w:pPr>
-    </w:p>
-    <w:p>
-      <w:pPr>
-        <w:jc w:val="both"/>
-        <w:rPr>
-          <w:sz w:val="28"/>
-          <w:szCs w:val="28"/>
-        </w:rPr>
-      </w:pPr>
+        <w:t>Possiede una funzione che permette di eliminare l’intero array di struct;</w:t>
+      </w:r>
+    </w:p>
+    <w:p>
+      <w:pPr>
+        <w:pStyle w:val="ListParagraph"/>
+        <w:jc w:val="both"/>
+        <w:rPr>
+          <w:sz w:val="28"/>
+          <w:szCs w:val="28"/>
+        </w:rPr>
+      </w:pPr>
+      <w:r>
+        <w:rPr>
+          <w:sz w:val="28"/>
+          <w:szCs w:val="28"/>
+        </w:rPr>
+      </w:r>
+    </w:p>
+    <w:p>
+      <w:pPr>
+        <w:pStyle w:val="Normal"/>
+        <w:spacing w:before="0" w:after="160"/>
+        <w:jc w:val="both"/>
+        <w:rPr>
+          <w:sz w:val="28"/>
+          <w:szCs w:val="28"/>
+        </w:rPr>
+      </w:pPr>
+      <w:r>
+        <w:rPr/>
+      </w:r>
     </w:p>
     <w:sectPr>
+      <w:type w:val="nextPage"/>
       <w:pgSz w:w="11906" w:h="16838"/>
-      <w:pgMar w:top="1417" w:right="1134" w:bottom="1134" w:left="1134" w:header="708" w:footer="708" w:gutter="0"/>
-      <w:cols w:space="708"/>
-      <w:docGrid w:linePitch="360"/>
+      <w:pgMar w:left="1134" w:right="1134" w:header="0" w:top="1417" w:footer="0" w:bottom="1134" w:gutter="0"/>
+      <w:pgNumType w:fmt="decimal"/>
+      <w:formProt w:val="false"/>
+      <w:textDirection w:val="lrTb"/>
+      <w:docGrid w:type="default" w:linePitch="360" w:charSpace="4096"/>
     </w:sectPr>
   </w:body>
 </w:document>
 </file>
 
 <file path=word/numbering.xml><?xml version="1.0" encoding="utf-8"?>
-<w:numbering xmlns:wpc="http://schemas.microsoft.com/office/word/2010/wordprocessingCanvas" xmlns:cx="http://schemas.microsoft.com/office/drawing/2014/chartex" xmlns:cx1="http://schemas.microsoft.com/office/drawing/2015/9/8/chartex" xmlns:cx2="http://schemas.microsoft.com/office/drawing/2015/10/21/chartex" xmlns:cx3="http://schemas.microsoft.com/office/drawing/2016/5/9/chartex" xmlns:cx4="http://schemas.microsoft.com/office/drawing/2016/5/10/chartex" xmlns:cx5="http://schemas.microsoft.com/office/drawing/2016/5/11/chartex" xmlns:cx6="http://schemas.microsoft.com/office/drawing/2016/5/12/chartex" xmlns:cx7="http://schemas.microsoft.com/office/drawing/2016/5/13/chartex" xmlns:cx8="http://schemas.microsoft.com/office/drawing/2016/5/14/chartex" xmlns:mc="http://schemas.openxmlformats.org/markup-compatibility/2006" xmlns:aink="http://schemas.microsoft.com/office/drawing/2016/ink" xmlns:am3d="http://schemas.microsoft.com/office/drawing/2017/model3d" xmlns:o="urn:schemas-microsoft-com:office:office" xmlns:oel="http://schemas.microsoft.com/office/2019/extlst" xmlns:r="http://schemas.openxmlformats.org/officeDocument/2006/relationships" xmlns:m="http://schemas.openxmlformats.org/officeDocument/2006/math" xmlns:v="urn:schemas-microsoft-com:vml" xmlns:wp14="http://schemas.microsoft.com/office/word/2010/wordprocessingDrawing" xmlns:wp="http://schemas.openxmlformats.org/drawingml/2006/wordprocessingDrawing" xmlns:w10="urn:schemas-microsoft-com:office:word" xmlns:w="http://schemas.openxmlformats.org/wordprocessingml/2006/main" xmlns:w14="http://schemas.microsoft.com/office/word/2010/wordml" xmlns:w15="http://schemas.microsoft.com/office/word/2012/wordml" xmlns:w16cex="http://schemas.microsoft.com/office/word/2018/wordml/cex" xmlns:w16cid="http://schemas.microsoft.com/office/word/2016/wordml/cid" xmlns:w16="http://schemas.microsoft.com/office/word/2018/wordml" xmlns:w16sdtdh="http://schemas.microsoft.com/office/word/2020/wordml/sdtdatahash" xmlns:w16se="http://schemas.microsoft.com/office/word/2015/wordml/symex" xmlns:wpg="http://schemas.microsoft.com/office/word/2010/wordprocessingGroup" xmlns:wpi="http://schemas.microsoft.com/office/word/2010/wordprocessingInk" xmlns:wne="http://schemas.microsoft.com/office/word/2006/wordml" xmlns:wps="http://schemas.microsoft.com/office/word/2010/wordprocessingShape" mc:Ignorable="w14 w15 w16se w16cid w16 w16cex w16sdtdh wp14">
-  <w:abstractNum w:abstractNumId="0" w15:restartNumberingAfterBreak="0">
-    <w:nsid w:val="00932DF5"/>
-    <w:multiLevelType w:val="hybridMultilevel"/>
-    <w:tmpl w:val="A6C2EC4A"/>
-    <w:lvl w:ilvl="0" w:tplc="04100001">
+<w:numbering xmlns:w="http://schemas.openxmlformats.org/wordprocessingml/2006/main" xmlns:o="urn:schemas-microsoft-com:office:office" xmlns:r="http://schemas.openxmlformats.org/officeDocument/2006/relationships" xmlns:v="urn:schemas-microsoft-com:vml" xmlns:mc="http://schemas.openxmlformats.org/markup-compatibility/2006" xmlns:w14="http://schemas.microsoft.com/office/word/2010/wordml" mc:Ignorable="w14">
+  <w:abstractNum w:abstractNumId="1">
+    <w:lvl w:ilvl="0">
       <w:start w:val="1"/>
       <w:numFmt w:val="bullet"/>
       <w:lvlText w:val=""/>
       <w:lvlJc w:val="left"/>
       <w:pPr>
+        <w:tabs>
+          <w:tab w:val="num" w:pos="0"/>
+        </w:tabs>
+        <w:ind w:left="720" w:hanging="360"/>
+      </w:pPr>
+      <w:rPr>
+        <w:rFonts w:ascii="Symbol" w:hAnsi="Symbol" w:cs="Symbol" w:hint="default"/>
+      </w:rPr>
+    </w:lvl>
+    <w:lvl w:ilvl="1">
+      <w:start w:val="1"/>
+      <w:numFmt w:val="bullet"/>
+      <w:lvlText w:val="o"/>
+      <w:lvlJc w:val="left"/>
+      <w:pPr>
+        <w:tabs>
+          <w:tab w:val="num" w:pos="0"/>
+        </w:tabs>
+        <w:ind w:left="1440" w:hanging="360"/>
+      </w:pPr>
+      <w:rPr>
+        <w:rFonts w:ascii="Courier New" w:hAnsi="Courier New" w:cs="Courier New" w:hint="default"/>
+      </w:rPr>
+    </w:lvl>
+    <w:lvl w:ilvl="2">
+      <w:start w:val="1"/>
+      <w:numFmt w:val="bullet"/>
+      <w:lvlText w:val=""/>
+      <w:lvlJc w:val="left"/>
+      <w:pPr>
+        <w:tabs>
+          <w:tab w:val="num" w:pos="0"/>
+        </w:tabs>
+        <w:ind w:left="2160" w:hanging="360"/>
+      </w:pPr>
+      <w:rPr>
+        <w:rFonts w:ascii="Wingdings" w:hAnsi="Wingdings" w:cs="Wingdings" w:hint="default"/>
+      </w:rPr>
+    </w:lvl>
+    <w:lvl w:ilvl="3">
+      <w:start w:val="1"/>
+      <w:numFmt w:val="bullet"/>
+      <w:lvlText w:val=""/>
+      <w:lvlJc w:val="left"/>
+      <w:pPr>
+        <w:tabs>
+          <w:tab w:val="num" w:pos="0"/>
+        </w:tabs>
+        <w:ind w:left="2880" w:hanging="360"/>
+      </w:pPr>
+      <w:rPr>
+        <w:rFonts w:ascii="Symbol" w:hAnsi="Symbol" w:cs="Symbol" w:hint="default"/>
+      </w:rPr>
+    </w:lvl>
+    <w:lvl w:ilvl="4">
+      <w:start w:val="1"/>
+      <w:numFmt w:val="bullet"/>
+      <w:lvlText w:val="o"/>
+      <w:lvlJc w:val="left"/>
+      <w:pPr>
+        <w:tabs>
+          <w:tab w:val="num" w:pos="0"/>
+        </w:tabs>
+        <w:ind w:left="3600" w:hanging="360"/>
+      </w:pPr>
+      <w:rPr>
+        <w:rFonts w:ascii="Courier New" w:hAnsi="Courier New" w:cs="Courier New" w:hint="default"/>
+      </w:rPr>
+    </w:lvl>
+    <w:lvl w:ilvl="5">
+      <w:start w:val="1"/>
+      <w:numFmt w:val="bullet"/>
+      <w:lvlText w:val=""/>
+      <w:lvlJc w:val="left"/>
+      <w:pPr>
+        <w:tabs>
+          <w:tab w:val="num" w:pos="0"/>
+        </w:tabs>
+        <w:ind w:left="4320" w:hanging="360"/>
+      </w:pPr>
+      <w:rPr>
+        <w:rFonts w:ascii="Wingdings" w:hAnsi="Wingdings" w:cs="Wingdings" w:hint="default"/>
+      </w:rPr>
+    </w:lvl>
+    <w:lvl w:ilvl="6">
+      <w:start w:val="1"/>
+      <w:numFmt w:val="bullet"/>
+      <w:lvlText w:val=""/>
+      <w:lvlJc w:val="left"/>
+      <w:pPr>
+        <w:tabs>
+          <w:tab w:val="num" w:pos="0"/>
+        </w:tabs>
+        <w:ind w:left="5040" w:hanging="360"/>
+      </w:pPr>
+      <w:rPr>
+        <w:rFonts w:ascii="Symbol" w:hAnsi="Symbol" w:cs="Symbol" w:hint="default"/>
+      </w:rPr>
+    </w:lvl>
+    <w:lvl w:ilvl="7">
+      <w:start w:val="1"/>
+      <w:numFmt w:val="bullet"/>
+      <w:lvlText w:val="o"/>
+      <w:lvlJc w:val="left"/>
+      <w:pPr>
+        <w:tabs>
+          <w:tab w:val="num" w:pos="0"/>
+        </w:tabs>
+        <w:ind w:left="5760" w:hanging="360"/>
+      </w:pPr>
+      <w:rPr>
+        <w:rFonts w:ascii="Courier New" w:hAnsi="Courier New" w:cs="Courier New" w:hint="default"/>
+      </w:rPr>
+    </w:lvl>
+    <w:lvl w:ilvl="8">
+      <w:start w:val="1"/>
+      <w:numFmt w:val="bullet"/>
+      <w:lvlText w:val=""/>
+      <w:lvlJc w:val="left"/>
+      <w:pPr>
+        <w:tabs>
+          <w:tab w:val="num" w:pos="0"/>
+        </w:tabs>
+        <w:ind w:left="6480" w:hanging="360"/>
+      </w:pPr>
+      <w:rPr>
+        <w:rFonts w:ascii="Wingdings" w:hAnsi="Wingdings" w:cs="Wingdings" w:hint="default"/>
+      </w:rPr>
+    </w:lvl>
+  </w:abstractNum>
+  <w:abstractNum w:abstractNumId="2">
+    <w:lvl w:ilvl="0">
+      <w:start w:val="1"/>
+      <w:numFmt w:val="bullet"/>
+      <w:lvlText w:val=""/>
+      <w:lvlJc w:val="left"/>
+      <w:pPr>
+        <w:tabs>
+          <w:tab w:val="num" w:pos="0"/>
+        </w:tabs>
         <w:ind w:left="1068" w:hanging="360"/>
       </w:pPr>
       <w:rPr>
-        <w:rFonts w:ascii="Symbol" w:hAnsi="Symbol" w:hint="default"/>
-      </w:rPr>
-    </w:lvl>
-    <w:lvl w:ilvl="1" w:tplc="04100003" w:tentative="1">
+        <w:rFonts w:ascii="Symbol" w:hAnsi="Symbol" w:cs="Symbol" w:hint="default"/>
+      </w:rPr>
+    </w:lvl>
+    <w:lvl w:ilvl="1">
       <w:start w:val="1"/>
       <w:numFmt w:val="bullet"/>
       <w:lvlText w:val="o"/>
       <w:lvlJc w:val="left"/>
       <w:pPr>
+        <w:tabs>
+          <w:tab w:val="num" w:pos="0"/>
+        </w:tabs>
         <w:ind w:left="1788" w:hanging="360"/>
       </w:pPr>
       <w:rPr>
         <w:rFonts w:ascii="Courier New" w:hAnsi="Courier New" w:cs="Courier New" w:hint="default"/>
       </w:rPr>
     </w:lvl>
-    <w:lvl w:ilvl="2" w:tplc="04100005" w:tentative="1">
+    <w:lvl w:ilvl="2">
       <w:start w:val="1"/>
       <w:numFmt w:val="bullet"/>
       <w:lvlText w:val=""/>
       <w:lvlJc w:val="left"/>
       <w:pPr>
+        <w:tabs>
+          <w:tab w:val="num" w:pos="0"/>
+        </w:tabs>
         <w:ind w:left="2508" w:hanging="360"/>
       </w:pPr>
       <w:rPr>
-        <w:rFonts w:ascii="Wingdings" w:hAnsi="Wingdings" w:hint="default"/>
-      </w:rPr>
-    </w:lvl>
-    <w:lvl w:ilvl="3" w:tplc="04100001" w:tentative="1">
+        <w:rFonts w:ascii="Wingdings" w:hAnsi="Wingdings" w:cs="Wingdings" w:hint="default"/>
+      </w:rPr>
+    </w:lvl>
+    <w:lvl w:ilvl="3">
       <w:start w:val="1"/>
       <w:numFmt w:val="bullet"/>
       <w:lvlText w:val=""/>
       <w:lvlJc w:val="left"/>
       <w:pPr>
+        <w:tabs>
+          <w:tab w:val="num" w:pos="0"/>
+        </w:tabs>
         <w:ind w:left="3228" w:hanging="360"/>
       </w:pPr>
       <w:rPr>
-        <w:rFonts w:ascii="Symbol" w:hAnsi="Symbol" w:hint="default"/>
-      </w:rPr>
-    </w:lvl>
-    <w:lvl w:ilvl="4" w:tplc="04100003" w:tentative="1">
+        <w:rFonts w:ascii="Symbol" w:hAnsi="Symbol" w:cs="Symbol" w:hint="default"/>
+      </w:rPr>
+    </w:lvl>
+    <w:lvl w:ilvl="4">
       <w:start w:val="1"/>
       <w:numFmt w:val="bullet"/>
       <w:lvlText w:val="o"/>
       <w:lvlJc w:val="left"/>
       <w:pPr>
+        <w:tabs>
+          <w:tab w:val="num" w:pos="0"/>
+        </w:tabs>
         <w:ind w:left="3948" w:hanging="360"/>
       </w:pPr>
       <w:rPr>
         <w:rFonts w:ascii="Courier New" w:hAnsi="Courier New" w:cs="Courier New" w:hint="default"/>
       </w:rPr>
     </w:lvl>
-    <w:lvl w:ilvl="5" w:tplc="04100005" w:tentative="1">
+    <w:lvl w:ilvl="5">
       <w:start w:val="1"/>
       <w:numFmt w:val="bullet"/>
       <w:lvlText w:val=""/>
       <w:lvlJc w:val="left"/>
       <w:pPr>
+        <w:tabs>
+          <w:tab w:val="num" w:pos="0"/>
+        </w:tabs>
         <w:ind w:left="4668" w:hanging="360"/>
       </w:pPr>
       <w:rPr>
-        <w:rFonts w:ascii="Wingdings" w:hAnsi="Wingdings" w:hint="default"/>
-      </w:rPr>
-    </w:lvl>
-    <w:lvl w:ilvl="6" w:tplc="04100001" w:tentative="1">
+        <w:rFonts w:ascii="Wingdings" w:hAnsi="Wingdings" w:cs="Wingdings" w:hint="default"/>
+      </w:rPr>
+    </w:lvl>
+    <w:lvl w:ilvl="6">
       <w:start w:val="1"/>
       <w:numFmt w:val="bullet"/>
       <w:lvlText w:val=""/>
       <w:lvlJc w:val="left"/>
       <w:pPr>
+        <w:tabs>
+          <w:tab w:val="num" w:pos="0"/>
+        </w:tabs>
         <w:ind w:left="5388" w:hanging="360"/>
       </w:pPr>
       <w:rPr>
-        <w:rFonts w:ascii="Symbol" w:hAnsi="Symbol" w:hint="default"/>
-      </w:rPr>
-    </w:lvl>
-    <w:lvl w:ilvl="7" w:tplc="04100003" w:tentative="1">
+        <w:rFonts w:ascii="Symbol" w:hAnsi="Symbol" w:cs="Symbol" w:hint="default"/>
+      </w:rPr>
+    </w:lvl>
+    <w:lvl w:ilvl="7">
       <w:start w:val="1"/>
       <w:numFmt w:val="bullet"/>
       <w:lvlText w:val="o"/>
       <w:lvlJc w:val="left"/>
       <w:pPr>
+        <w:tabs>
+          <w:tab w:val="num" w:pos="0"/>
+        </w:tabs>
         <w:ind w:left="6108" w:hanging="360"/>
       </w:pPr>
       <w:rPr>
         <w:rFonts w:ascii="Courier New" w:hAnsi="Courier New" w:cs="Courier New" w:hint="default"/>
       </w:rPr>
     </w:lvl>
-    <w:lvl w:ilvl="8" w:tplc="04100005" w:tentative="1">
+    <w:lvl w:ilvl="8">
       <w:start w:val="1"/>
       <w:numFmt w:val="bullet"/>
       <w:lvlText w:val=""/>
       <w:lvlJc w:val="left"/>
       <w:pPr>
+        <w:tabs>
+          <w:tab w:val="num" w:pos="0"/>
+        </w:tabs>
         <w:ind w:left="6828" w:hanging="360"/>
       </w:pPr>
       <w:rPr>
-        <w:rFonts w:ascii="Wingdings" w:hAnsi="Wingdings" w:hint="default"/>
+        <w:rFonts w:ascii="Wingdings" w:hAnsi="Wingdings" w:cs="Wingdings" w:hint="default"/>
       </w:rPr>
     </w:lvl>
   </w:abstractNum>
-  <w:abstractNum w:abstractNumId="1" w15:restartNumberingAfterBreak="0">
-    <w:nsid w:val="4CD00C66"/>
-    <w:multiLevelType w:val="hybridMultilevel"/>
-    <w:tmpl w:val="BEB2345A"/>
-    <w:lvl w:ilvl="0" w:tplc="47BA018E">
+  <w:abstractNum w:abstractNumId="3">
+    <w:lvl w:ilvl="0">
       <w:numFmt w:val="bullet"/>
       <w:lvlText w:val="-"/>
       <w:lvlJc w:val="left"/>
       <w:pPr>
+        <w:tabs>
+          <w:tab w:val="num" w:pos="0"/>
+        </w:tabs>
         <w:ind w:left="720" w:hanging="360"/>
       </w:pPr>
       <w:rPr>
-        <w:rFonts w:ascii="Calibri" w:eastAsiaTheme="minorHAnsi" w:hAnsi="Calibri" w:cs="Calibri" w:hint="default"/>
-      </w:rPr>
-    </w:lvl>
-    <w:lvl w:ilvl="1" w:tplc="04100003" w:tentative="1">
+        <w:rFonts w:ascii="Calibri" w:hAnsi="Calibri" w:cs="Calibri" w:hint="default"/>
+      </w:rPr>
+    </w:lvl>
+    <w:lvl w:ilvl="1">
       <w:start w:val="1"/>
       <w:numFmt w:val="bullet"/>
       <w:lvlText w:val="o"/>
       <w:lvlJc w:val="left"/>
       <w:pPr>
+        <w:tabs>
+          <w:tab w:val="num" w:pos="0"/>
+        </w:tabs>
         <w:ind w:left="1440" w:hanging="360"/>
       </w:pPr>
       <w:rPr>
         <w:rFonts w:ascii="Courier New" w:hAnsi="Courier New" w:cs="Courier New" w:hint="default"/>
       </w:rPr>
     </w:lvl>
-    <w:lvl w:ilvl="2" w:tplc="04100005" w:tentative="1">
+    <w:lvl w:ilvl="2">
       <w:start w:val="1"/>
       <w:numFmt w:val="bullet"/>
       <w:lvlText w:val=""/>
       <w:lvlJc w:val="left"/>
       <w:pPr>
+        <w:tabs>
+          <w:tab w:val="num" w:pos="0"/>
+        </w:tabs>
         <w:ind w:left="2160" w:hanging="360"/>
       </w:pPr>
       <w:rPr>
-        <w:rFonts w:ascii="Wingdings" w:hAnsi="Wingdings" w:hint="default"/>
-      </w:rPr>
-    </w:lvl>
-    <w:lvl w:ilvl="3" w:tplc="04100001" w:tentative="1">
+        <w:rFonts w:ascii="Wingdings" w:hAnsi="Wingdings" w:cs="Wingdings" w:hint="default"/>
+      </w:rPr>
+    </w:lvl>
+    <w:lvl w:ilvl="3">
       <w:start w:val="1"/>
       <w:numFmt w:val="bullet"/>
       <w:lvlText w:val=""/>
       <w:lvlJc w:val="left"/>
       <w:pPr>
+        <w:tabs>
+          <w:tab w:val="num" w:pos="0"/>
+        </w:tabs>
         <w:ind w:left="2880" w:hanging="360"/>
       </w:pPr>
       <w:rPr>
-        <w:rFonts w:ascii="Symbol" w:hAnsi="Symbol" w:hint="default"/>
-      </w:rPr>
-    </w:lvl>
-    <w:lvl w:ilvl="4" w:tplc="04100003" w:tentative="1">
+        <w:rFonts w:ascii="Symbol" w:hAnsi="Symbol" w:cs="Symbol" w:hint="default"/>
+      </w:rPr>
+    </w:lvl>
+    <w:lvl w:ilvl="4">
       <w:start w:val="1"/>
       <w:numFmt w:val="bullet"/>
       <w:lvlText w:val="o"/>
       <w:lvlJc w:val="left"/>
       <w:pPr>
+        <w:tabs>
+          <w:tab w:val="num" w:pos="0"/>
+        </w:tabs>
         <w:ind w:left="3600" w:hanging="360"/>
       </w:pPr>
       <w:rPr>
         <w:rFonts w:ascii="Courier New" w:hAnsi="Courier New" w:cs="Courier New" w:hint="default"/>
       </w:rPr>
     </w:lvl>
-    <w:lvl w:ilvl="5" w:tplc="04100005" w:tentative="1">
+    <w:lvl w:ilvl="5">
       <w:start w:val="1"/>
       <w:numFmt w:val="bullet"/>
       <w:lvlText w:val=""/>
       <w:lvlJc w:val="left"/>
       <w:pPr>
+        <w:tabs>
+          <w:tab w:val="num" w:pos="0"/>
+        </w:tabs>
         <w:ind w:left="4320" w:hanging="360"/>
       </w:pPr>
       <w:rPr>
-        <w:rFonts w:ascii="Wingdings" w:hAnsi="Wingdings" w:hint="default"/>
-      </w:rPr>
-    </w:lvl>
-    <w:lvl w:ilvl="6" w:tplc="04100001" w:tentative="1">
+        <w:rFonts w:ascii="Wingdings" w:hAnsi="Wingdings" w:cs="Wingdings" w:hint="default"/>
+      </w:rPr>
+    </w:lvl>
+    <w:lvl w:ilvl="6">
       <w:start w:val="1"/>
       <w:numFmt w:val="bullet"/>
       <w:lvlText w:val=""/>
       <w:lvlJc w:val="left"/>
       <w:pPr>
+        <w:tabs>
+          <w:tab w:val="num" w:pos="0"/>
+        </w:tabs>
         <w:ind w:left="5040" w:hanging="360"/>
       </w:pPr>
       <w:rPr>
-        <w:rFonts w:ascii="Symbol" w:hAnsi="Symbol" w:hint="default"/>
-      </w:rPr>
-    </w:lvl>
-    <w:lvl w:ilvl="7" w:tplc="04100003" w:tentative="1">
+        <w:rFonts w:ascii="Symbol" w:hAnsi="Symbol" w:cs="Symbol" w:hint="default"/>
+      </w:rPr>
+    </w:lvl>
+    <w:lvl w:ilvl="7">
       <w:start w:val="1"/>
       <w:numFmt w:val="bullet"/>
       <w:lvlText w:val="o"/>
       <w:lvlJc w:val="left"/>
       <w:pPr>
+        <w:tabs>
+          <w:tab w:val="num" w:pos="0"/>
+        </w:tabs>
         <w:ind w:left="5760" w:hanging="360"/>
       </w:pPr>
       <w:rPr>
         <w:rFonts w:ascii="Courier New" w:hAnsi="Courier New" w:cs="Courier New" w:hint="default"/>
       </w:rPr>
     </w:lvl>
-    <w:lvl w:ilvl="8" w:tplc="04100005" w:tentative="1">
+    <w:lvl w:ilvl="8">
       <w:start w:val="1"/>
       <w:numFmt w:val="bullet"/>
       <w:lvlText w:val=""/>
       <w:lvlJc w:val="left"/>
       <w:pPr>
+        <w:tabs>
+          <w:tab w:val="num" w:pos="0"/>
+        </w:tabs>
         <w:ind w:left="6480" w:hanging="360"/>
       </w:pPr>
       <w:rPr>
-        <w:rFonts w:ascii="Wingdings" w:hAnsi="Wingdings" w:hint="default"/>
+        <w:rFonts w:ascii="Wingdings" w:hAnsi="Wingdings" w:cs="Wingdings" w:hint="default"/>
       </w:rPr>
     </w:lvl>
   </w:abstractNum>
-  <w:abstractNum w:abstractNumId="2" w15:restartNumberingAfterBreak="0">
-    <w:nsid w:val="6BE80409"/>
-    <w:multiLevelType w:val="hybridMultilevel"/>
-    <w:tmpl w:val="DCC2A248"/>
-    <w:lvl w:ilvl="0" w:tplc="04100001">
+  <w:abstractNum w:abstractNumId="4">
+    <w:lvl w:ilvl="0">
+      <w:numFmt w:val="bullet"/>
+      <w:lvlText w:val="-"/>
+      <w:lvlJc w:val="left"/>
+      <w:pPr>
+        <w:tabs>
+          <w:tab w:val="num" w:pos="0"/>
+        </w:tabs>
+        <w:ind w:left="720" w:hanging="360"/>
+      </w:pPr>
+      <w:rPr>
+        <w:rFonts w:ascii="Calibri" w:hAnsi="Calibri" w:cs="Calibri" w:hint="default"/>
+      </w:rPr>
+    </w:lvl>
+    <w:lvl w:ilvl="1">
+      <w:start w:val="1"/>
+      <w:numFmt w:val="bullet"/>
+      <w:lvlText w:val="o"/>
+      <w:lvlJc w:val="left"/>
+      <w:pPr>
+        <w:tabs>
+          <w:tab w:val="num" w:pos="0"/>
+        </w:tabs>
+        <w:ind w:left="1440" w:hanging="360"/>
+      </w:pPr>
+      <w:rPr>
+        <w:rFonts w:ascii="Courier New" w:hAnsi="Courier New" w:cs="Courier New" w:hint="default"/>
+      </w:rPr>
+    </w:lvl>
+    <w:lvl w:ilvl="2">
+      <w:start w:val="1"/>
+      <w:numFmt w:val="bullet"/>
+      <w:lvlText w:val=""/>
+      <w:lvlJc w:val="left"/>
+      <w:pPr>
+        <w:tabs>
+          <w:tab w:val="num" w:pos="0"/>
+        </w:tabs>
+        <w:ind w:left="2160" w:hanging="360"/>
+      </w:pPr>
+      <w:rPr>
+        <w:rFonts w:ascii="Wingdings" w:hAnsi="Wingdings" w:cs="Wingdings" w:hint="default"/>
+      </w:rPr>
+    </w:lvl>
+    <w:lvl w:ilvl="3">
       <w:start w:val="1"/>
       <w:numFmt w:val="bullet"/>
       <w:lvlText w:val=""/>
       <w:lvlJc w:val="left"/>
       <w:pPr>
-        <w:ind w:left="720" w:hanging="360"/>
-      </w:pPr>
-      <w:rPr>
-        <w:rFonts w:ascii="Symbol" w:hAnsi="Symbol" w:hint="default"/>
-      </w:rPr>
-    </w:lvl>
-    <w:lvl w:ilvl="1" w:tplc="04100003" w:tentative="1">
+        <w:tabs>
+          <w:tab w:val="num" w:pos="0"/>
+        </w:tabs>
+        <w:ind w:left="2880" w:hanging="360"/>
+      </w:pPr>
+      <w:rPr>
+        <w:rFonts w:ascii="Symbol" w:hAnsi="Symbol" w:cs="Symbol" w:hint="default"/>
+      </w:rPr>
+    </w:lvl>
+    <w:lvl w:ilvl="4">
       <w:start w:val="1"/>
       <w:numFmt w:val="bullet"/>
       <w:lvlText w:val="o"/>
       <w:lvlJc w:val="left"/>
       <w:pPr>
-        <w:ind w:left="1440" w:hanging="360"/>
+        <w:tabs>
+          <w:tab w:val="num" w:pos="0"/>
+        </w:tabs>
+        <w:ind w:left="3600" w:hanging="360"/>
       </w:pPr>
       <w:rPr>
         <w:rFonts w:ascii="Courier New" w:hAnsi="Courier New" w:cs="Courier New" w:hint="default"/>
       </w:rPr>
     </w:lvl>
-    <w:lvl w:ilvl="2" w:tplc="04100005" w:tentative="1">
+    <w:lvl w:ilvl="5">
       <w:start w:val="1"/>
       <w:numFmt w:val="bullet"/>
       <w:lvlText w:val=""/>
       <w:lvlJc w:val="left"/>
       <w:pPr>
-        <w:ind w:left="2160" w:hanging="360"/>
-      </w:pPr>
-      <w:rPr>
-        <w:rFonts w:ascii="Wingdings" w:hAnsi="Wingdings" w:hint="default"/>
-      </w:rPr>
-    </w:lvl>
-    <w:lvl w:ilvl="3" w:tplc="04100001" w:tentative="1">
+        <w:tabs>
+          <w:tab w:val="num" w:pos="0"/>
+        </w:tabs>
+        <w:ind w:left="4320" w:hanging="360"/>
+      </w:pPr>
+      <w:rPr>
+        <w:rFonts w:ascii="Wingdings" w:hAnsi="Wingdings" w:cs="Wingdings" w:hint="default"/>
+      </w:rPr>
+    </w:lvl>
+    <w:lvl w:ilvl="6">
       <w:start w:val="1"/>
       <w:numFmt w:val="bullet"/>
       <w:lvlText w:val=""/>
       <w:lvlJc w:val="left"/>
       <w:pPr>
-        <w:ind w:left="2880" w:hanging="360"/>
-      </w:pPr>
-      <w:rPr>
-        <w:rFonts w:ascii="Symbol" w:hAnsi="Symbol" w:hint="default"/>
-      </w:rPr>
-    </w:lvl>
-    <w:lvl w:ilvl="4" w:tplc="04100003" w:tentative="1">
+        <w:tabs>
+          <w:tab w:val="num" w:pos="0"/>
+        </w:tabs>
+        <w:ind w:left="5040" w:hanging="360"/>
+      </w:pPr>
+      <w:rPr>
+        <w:rFonts w:ascii="Symbol" w:hAnsi="Symbol" w:cs="Symbol" w:hint="default"/>
+      </w:rPr>
+    </w:lvl>
+    <w:lvl w:ilvl="7">
       <w:start w:val="1"/>
       <w:numFmt w:val="bullet"/>
       <w:lvlText w:val="o"/>
       <w:lvlJc w:val="left"/>
       <w:pPr>
-        <w:ind w:left="3600" w:hanging="360"/>
+        <w:tabs>
+          <w:tab w:val="num" w:pos="0"/>
+        </w:tabs>
+        <w:ind w:left="5760" w:hanging="360"/>
       </w:pPr>
       <w:rPr>
         <w:rFonts w:ascii="Courier New" w:hAnsi="Courier New" w:cs="Courier New" w:hint="default"/>
       </w:rPr>
     </w:lvl>
-    <w:lvl w:ilvl="5" w:tplc="04100005" w:tentative="1">
+    <w:lvl w:ilvl="8">
       <w:start w:val="1"/>
       <w:numFmt w:val="bullet"/>
       <w:lvlText w:val=""/>
       <w:lvlJc w:val="left"/>
       <w:pPr>
-        <w:ind w:left="4320" w:hanging="360"/>
-      </w:pPr>
-      <w:rPr>
-        <w:rFonts w:ascii="Wingdings" w:hAnsi="Wingdings" w:hint="default"/>
-      </w:rPr>
-    </w:lvl>
-    <w:lvl w:ilvl="6" w:tplc="04100001" w:tentative="1">
-      <w:start w:val="1"/>
-      <w:numFmt w:val="bullet"/>
-      <w:lvlText w:val=""/>
-      <w:lvlJc w:val="left"/>
-      <w:pPr>
-        <w:ind w:left="5040" w:hanging="360"/>
-      </w:pPr>
-      <w:rPr>
-        <w:rFonts w:ascii="Symbol" w:hAnsi="Symbol" w:hint="default"/>
-      </w:rPr>
-    </w:lvl>
-    <w:lvl w:ilvl="7" w:tplc="04100003" w:tentative="1">
-      <w:start w:val="1"/>
-      <w:numFmt w:val="bullet"/>
-      <w:lvlText w:val="o"/>
-      <w:lvlJc w:val="left"/>
-      <w:pPr>
-        <w:ind w:left="5760" w:hanging="360"/>
-      </w:pPr>
-      <w:rPr>
-        <w:rFonts w:ascii="Courier New" w:hAnsi="Courier New" w:cs="Courier New" w:hint="default"/>
-      </w:rPr>
-    </w:lvl>
-    <w:lvl w:ilvl="8" w:tplc="04100005" w:tentative="1">
-      <w:start w:val="1"/>
-      <w:numFmt w:val="bullet"/>
-      <w:lvlText w:val=""/>
-      <w:lvlJc w:val="left"/>
-      <w:pPr>
+        <w:tabs>
+          <w:tab w:val="num" w:pos="0"/>
+        </w:tabs>
         <w:ind w:left="6480" w:hanging="360"/>
       </w:pPr>
       <w:rPr>
-        <w:rFonts w:ascii="Wingdings" w:hAnsi="Wingdings" w:hint="default"/>
+        <w:rFonts w:ascii="Wingdings" w:hAnsi="Wingdings" w:cs="Wingdings" w:hint="default"/>
       </w:rPr>
     </w:lvl>
   </w:abstractNum>
-  <w:abstractNum w:abstractNumId="3" w15:restartNumberingAfterBreak="0">
-    <w:nsid w:val="70C33FB1"/>
-    <w:multiLevelType w:val="hybridMultilevel"/>
-    <w:tmpl w:val="E35C02CA"/>
-    <w:lvl w:ilvl="0" w:tplc="47BA018E">
-      <w:numFmt w:val="bullet"/>
-      <w:lvlText w:val="-"/>
-      <w:lvlJc w:val="left"/>
-      <w:pPr>
-        <w:ind w:left="720" w:hanging="360"/>
-      </w:pPr>
-      <w:rPr>
-        <w:rFonts w:ascii="Calibri" w:eastAsiaTheme="minorHAnsi" w:hAnsi="Calibri" w:cs="Calibri" w:hint="default"/>
-      </w:rPr>
-    </w:lvl>
-    <w:lvl w:ilvl="1" w:tplc="04100003" w:tentative="1">
-      <w:start w:val="1"/>
-      <w:numFmt w:val="bullet"/>
-      <w:lvlText w:val="o"/>
-      <w:lvlJc w:val="left"/>
-      <w:pPr>
-        <w:ind w:left="1440" w:hanging="360"/>
-      </w:pPr>
-      <w:rPr>
-        <w:rFonts w:ascii="Courier New" w:hAnsi="Courier New" w:cs="Courier New" w:hint="default"/>
-      </w:rPr>
-    </w:lvl>
-    <w:lvl w:ilvl="2" w:tplc="04100005" w:tentative="1">
-      <w:start w:val="1"/>
-      <w:numFmt w:val="bullet"/>
-      <w:lvlText w:val=""/>
-      <w:lvlJc w:val="left"/>
-      <w:pPr>
-        <w:ind w:left="2160" w:hanging="360"/>
-      </w:pPr>
-      <w:rPr>
-        <w:rFonts w:ascii="Wingdings" w:hAnsi="Wingdings" w:hint="default"/>
-      </w:rPr>
-    </w:lvl>
-    <w:lvl w:ilvl="3" w:tplc="04100001" w:tentative="1">
-      <w:start w:val="1"/>
-      <w:numFmt w:val="bullet"/>
-      <w:lvlText w:val=""/>
-      <w:lvlJc w:val="left"/>
-      <w:pPr>
-        <w:ind w:left="2880" w:hanging="360"/>
-      </w:pPr>
-      <w:rPr>
-        <w:rFonts w:ascii="Symbol" w:hAnsi="Symbol" w:hint="default"/>
-      </w:rPr>
-    </w:lvl>
-    <w:lvl w:ilvl="4" w:tplc="04100003" w:tentative="1">
-      <w:start w:val="1"/>
-      <w:numFmt w:val="bullet"/>
-      <w:lvlText w:val="o"/>
-      <w:lvlJc w:val="left"/>
-      <w:pPr>
-        <w:ind w:left="3600" w:hanging="360"/>
-      </w:pPr>
-      <w:rPr>
-        <w:rFonts w:ascii="Courier New" w:hAnsi="Courier New" w:cs="Courier New" w:hint="default"/>
-      </w:rPr>
-    </w:lvl>
-    <w:lvl w:ilvl="5" w:tplc="04100005" w:tentative="1">
-      <w:start w:val="1"/>
-      <w:numFmt w:val="bullet"/>
-      <w:lvlText w:val=""/>
-      <w:lvlJc w:val="left"/>
-      <w:pPr>
-        <w:ind w:left="4320" w:hanging="360"/>
-      </w:pPr>
-      <w:rPr>
-        <w:rFonts w:ascii="Wingdings" w:hAnsi="Wingdings" w:hint="default"/>
-      </w:rPr>
-    </w:lvl>
-    <w:lvl w:ilvl="6" w:tplc="04100001" w:tentative="1">
-      <w:start w:val="1"/>
-      <w:numFmt w:val="bullet"/>
-      <w:lvlText w:val=""/>
-      <w:lvlJc w:val="left"/>
-      <w:pPr>
-        <w:ind w:left="5040" w:hanging="360"/>
-      </w:pPr>
-      <w:rPr>
-        <w:rFonts w:ascii="Symbol" w:hAnsi="Symbol" w:hint="default"/>
-      </w:rPr>
-    </w:lvl>
-    <w:lvl w:ilvl="7" w:tplc="04100003" w:tentative="1">
-      <w:start w:val="1"/>
-      <w:numFmt w:val="bullet"/>
-      <w:lvlText w:val="o"/>
-      <w:lvlJc w:val="left"/>
-      <w:pPr>
-        <w:ind w:left="5760" w:hanging="360"/>
-      </w:pPr>
-      <w:rPr>
-        <w:rFonts w:ascii="Courier New" w:hAnsi="Courier New" w:cs="Courier New" w:hint="default"/>
-      </w:rPr>
-    </w:lvl>
-    <w:lvl w:ilvl="8" w:tplc="04100005" w:tentative="1">
-      <w:start w:val="1"/>
-      <w:numFmt w:val="bullet"/>
-      <w:lvlText w:val=""/>
-      <w:lvlJc w:val="left"/>
-      <w:pPr>
-        <w:ind w:left="6480" w:hanging="360"/>
-      </w:pPr>
-      <w:rPr>
-        <w:rFonts w:ascii="Wingdings" w:hAnsi="Wingdings" w:hint="default"/>
-      </w:rPr>
+  <w:abstractNum w:abstractNumId="5">
+    <w:lvl w:ilvl="0">
+      <w:start w:val="1"/>
+      <w:numFmt w:val="none"/>
+      <w:suff w:val="nothing"/>
+      <w:lvlText w:val=""/>
+      <w:lvlJc w:val="left"/>
+      <w:pPr>
+        <w:tabs>
+          <w:tab w:val="num" w:pos="0"/>
+        </w:tabs>
+        <w:ind w:left="0" w:hanging="0"/>
+      </w:pPr>
+    </w:lvl>
+    <w:lvl w:ilvl="1">
+      <w:start w:val="1"/>
+      <w:numFmt w:val="none"/>
+      <w:suff w:val="nothing"/>
+      <w:lvlText w:val=""/>
+      <w:lvlJc w:val="left"/>
+      <w:pPr>
+        <w:tabs>
+          <w:tab w:val="num" w:pos="0"/>
+        </w:tabs>
+        <w:ind w:left="0" w:hanging="0"/>
+      </w:pPr>
+    </w:lvl>
+    <w:lvl w:ilvl="2">
+      <w:start w:val="1"/>
+      <w:numFmt w:val="none"/>
+      <w:suff w:val="nothing"/>
+      <w:lvlText w:val=""/>
+      <w:lvlJc w:val="left"/>
+      <w:pPr>
+        <w:tabs>
+          <w:tab w:val="num" w:pos="0"/>
+        </w:tabs>
+        <w:ind w:left="0" w:hanging="0"/>
+      </w:pPr>
+    </w:lvl>
+    <w:lvl w:ilvl="3">
+      <w:start w:val="1"/>
+      <w:numFmt w:val="none"/>
+      <w:suff w:val="nothing"/>
+      <w:lvlText w:val=""/>
+      <w:lvlJc w:val="left"/>
+      <w:pPr>
+        <w:tabs>
+          <w:tab w:val="num" w:pos="0"/>
+        </w:tabs>
+        <w:ind w:left="0" w:hanging="0"/>
+      </w:pPr>
+    </w:lvl>
+    <w:lvl w:ilvl="4">
+      <w:start w:val="1"/>
+      <w:numFmt w:val="none"/>
+      <w:suff w:val="nothing"/>
+      <w:lvlText w:val=""/>
+      <w:lvlJc w:val="left"/>
+      <w:pPr>
+        <w:tabs>
+          <w:tab w:val="num" w:pos="0"/>
+        </w:tabs>
+        <w:ind w:left="0" w:hanging="0"/>
+      </w:pPr>
+    </w:lvl>
+    <w:lvl w:ilvl="5">
+      <w:start w:val="1"/>
+      <w:numFmt w:val="none"/>
+      <w:suff w:val="nothing"/>
+      <w:lvlText w:val=""/>
+      <w:lvlJc w:val="left"/>
+      <w:pPr>
+        <w:tabs>
+          <w:tab w:val="num" w:pos="0"/>
+        </w:tabs>
+        <w:ind w:left="0" w:hanging="0"/>
+      </w:pPr>
+    </w:lvl>
+    <w:lvl w:ilvl="6">
+      <w:start w:val="1"/>
+      <w:numFmt w:val="none"/>
+      <w:suff w:val="nothing"/>
+      <w:lvlText w:val=""/>
+      <w:lvlJc w:val="left"/>
+      <w:pPr>
+        <w:tabs>
+          <w:tab w:val="num" w:pos="0"/>
+        </w:tabs>
+        <w:ind w:left="0" w:hanging="0"/>
+      </w:pPr>
+    </w:lvl>
+    <w:lvl w:ilvl="7">
+      <w:start w:val="1"/>
+      <w:numFmt w:val="none"/>
+      <w:suff w:val="nothing"/>
+      <w:lvlText w:val=""/>
+      <w:lvlJc w:val="left"/>
+      <w:pPr>
+        <w:tabs>
+          <w:tab w:val="num" w:pos="0"/>
+        </w:tabs>
+        <w:ind w:left="0" w:hanging="0"/>
+      </w:pPr>
+    </w:lvl>
+    <w:lvl w:ilvl="8">
+      <w:start w:val="1"/>
+      <w:numFmt w:val="none"/>
+      <w:suff w:val="nothing"/>
+      <w:lvlText w:val=""/>
+      <w:lvlJc w:val="left"/>
+      <w:pPr>
+        <w:tabs>
+          <w:tab w:val="num" w:pos="0"/>
+        </w:tabs>
+        <w:ind w:left="0" w:hanging="0"/>
+      </w:pPr>
     </w:lvl>
   </w:abstractNum>
-  <w:num w:numId="1" w16cid:durableId="535001802">
+  <w:num w:numId="1">
+    <w:abstractNumId w:val="1"/>
+  </w:num>
+  <w:num w:numId="2">
     <w:abstractNumId w:val="2"/>
   </w:num>
-  <w:num w:numId="2" w16cid:durableId="1445537383">
-    <w:abstractNumId w:val="0"/>
-  </w:num>
-  <w:num w:numId="3" w16cid:durableId="882908118">
+  <w:num w:numId="3">
     <w:abstractNumId w:val="3"/>
   </w:num>
-  <w:num w:numId="4" w16cid:durableId="1755545396">
-    <w:abstractNumId w:val="1"/>
+  <w:num w:numId="4">
+    <w:abstractNumId w:val="4"/>
+  </w:num>
+  <w:num w:numId="5">
+    <w:abstractNumId w:val="5"/>
   </w:num>
 </w:numbering>
 </file>
 
 <file path=word/styles.xml><?xml version="1.0" encoding="utf-8"?>
-<w:styles xmlns:mc="http://schemas.openxmlformats.org/markup-compatibility/2006" xmlns:r="http://schemas.openxmlformats.org/officeDocument/2006/relationships" xmlns:w="http://schemas.openxmlformats.org/wordprocessingml/2006/main" xmlns:w14="http://schemas.microsoft.com/office/word/2010/wordml" xmlns:w15="http://schemas.microsoft.com/office/word/2012/wordml" xmlns:w16cex="http://schemas.microsoft.com/office/word/2018/wordml/cex" xmlns:w16cid="http://schemas.microsoft.com/office/word/2016/wordml/cid" xmlns:w16="http://schemas.microsoft.com/office/word/2018/wordml" xmlns:w16sdtdh="http://schemas.microsoft.com/office/word/2020/wordml/sdtdatahash" xmlns:w16se="http://schemas.microsoft.com/office/word/2015/wordml/symex" mc:Ignorable="w14 w15 w16se w16cid w16 w16cex w16sdtdh">
+<w:styles xmlns:w="http://schemas.openxmlformats.org/wordprocessingml/2006/main" xmlns:w14="http://schemas.microsoft.com/office/word/2010/wordml" xmlns:mc="http://schemas.openxmlformats.org/markup-compatibility/2006" mc:Ignorable="w14">
   <w:docDefaults>
     <w:rPrDefault>
       <w:rPr>
-        <w:rFonts w:asciiTheme="minorHAnsi" w:eastAsiaTheme="minorHAnsi" w:hAnsiTheme="minorHAnsi" w:cstheme="minorBidi"/>
+        <w:rFonts w:ascii="Calibri" w:hAnsi="Calibri" w:eastAsia="Calibri" w:cs="" w:asciiTheme="minorHAnsi" w:cstheme="minorBidi" w:eastAsiaTheme="minorHAnsi" w:hAnsiTheme="minorHAnsi"/>
         <w:sz w:val="22"/>
         <w:szCs w:val="22"/>
         <w:lang w:val="it-IT" w:eastAsia="en-US" w:bidi="ar-SA"/>
@@ -1376,21 +1358,21 @@
     </w:rPrDefault>
     <w:pPrDefault>
       <w:pPr>
-        <w:spacing w:after="160" w:line="259" w:lineRule="auto"/>
+        <w:suppressAutoHyphens w:val="true"/>
       </w:pPr>
     </w:pPrDefault>
   </w:docDefaults>
   <w:latentStyles w:defLockedState="0" w:defUIPriority="99" w:defSemiHidden="0" w:defUnhideWhenUsed="0" w:defQFormat="0" w:count="376">
     <w:lsdException w:name="Normal" w:uiPriority="0" w:qFormat="1"/>
     <w:lsdException w:name="heading 1" w:uiPriority="9" w:qFormat="1"/>
-    <w:lsdException w:name="heading 2" w:semiHidden="1" w:uiPriority="9" w:unhideWhenUsed="1" w:qFormat="1"/>
-    <w:lsdException w:name="heading 3" w:semiHidden="1" w:uiPriority="9" w:unhideWhenUsed="1" w:qFormat="1"/>
-    <w:lsdException w:name="heading 4" w:semiHidden="1" w:uiPriority="9" w:unhideWhenUsed="1" w:qFormat="1"/>
-    <w:lsdException w:name="heading 5" w:semiHidden="1" w:uiPriority="9" w:unhideWhenUsed="1" w:qFormat="1"/>
-    <w:lsdException w:name="heading 6" w:semiHidden="1" w:uiPriority="9" w:unhideWhenUsed="1" w:qFormat="1"/>
-    <w:lsdException w:name="heading 7" w:semiHidden="1" w:uiPriority="9" w:unhideWhenUsed="1" w:qFormat="1"/>
-    <w:lsdException w:name="heading 8" w:semiHidden="1" w:uiPriority="9" w:unhideWhenUsed="1" w:qFormat="1"/>
-    <w:lsdException w:name="heading 9" w:semiHidden="1" w:uiPriority="9" w:unhideWhenUsed="1" w:qFormat="1"/>
+    <w:lsdException w:name="heading 2" w:uiPriority="9" w:semiHidden="1" w:unhideWhenUsed="1" w:qFormat="1"/>
+    <w:lsdException w:name="heading 3" w:uiPriority="9" w:semiHidden="1" w:unhideWhenUsed="1" w:qFormat="1"/>
+    <w:lsdException w:name="heading 4" w:uiPriority="9" w:semiHidden="1" w:unhideWhenUsed="1" w:qFormat="1"/>
+    <w:lsdException w:name="heading 5" w:uiPriority="9" w:semiHidden="1" w:unhideWhenUsed="1" w:qFormat="1"/>
+    <w:lsdException w:name="heading 6" w:uiPriority="9" w:semiHidden="1" w:unhideWhenUsed="1" w:qFormat="1"/>
+    <w:lsdException w:name="heading 7" w:uiPriority="9" w:semiHidden="1" w:unhideWhenUsed="1" w:qFormat="1"/>
+    <w:lsdException w:name="heading 8" w:uiPriority="9" w:semiHidden="1" w:unhideWhenUsed="1" w:qFormat="1"/>
+    <w:lsdException w:name="heading 9" w:uiPriority="9" w:semiHidden="1" w:unhideWhenUsed="1" w:qFormat="1"/>
     <w:lsdException w:name="index 1" w:semiHidden="1" w:unhideWhenUsed="1"/>
     <w:lsdException w:name="index 2" w:semiHidden="1" w:unhideWhenUsed="1"/>
     <w:lsdException w:name="index 3" w:semiHidden="1" w:unhideWhenUsed="1"/>
@@ -1400,22 +1382,22 @@
     <w:lsdException w:name="index 7" w:semiHidden="1" w:unhideWhenUsed="1"/>
     <w:lsdException w:name="index 8" w:semiHidden="1" w:unhideWhenUsed="1"/>
     <w:lsdException w:name="index 9" w:semiHidden="1" w:unhideWhenUsed="1"/>
-    <w:lsdException w:name="toc 1" w:semiHidden="1" w:uiPriority="39" w:unhideWhenUsed="1"/>
-    <w:lsdException w:name="toc 2" w:semiHidden="1" w:uiPriority="39" w:unhideWhenUsed="1"/>
-    <w:lsdException w:name="toc 3" w:semiHidden="1" w:uiPriority="39" w:unhideWhenUsed="1"/>
-    <w:lsdException w:name="toc 4" w:semiHidden="1" w:uiPriority="39" w:unhideWhenUsed="1"/>
-    <w:lsdException w:name="toc 5" w:semiHidden="1" w:uiPriority="39" w:unhideWhenUsed="1"/>
-    <w:lsdException w:name="toc 6" w:semiHidden="1" w:uiPriority="39" w:unhideWhenUsed="1"/>
-    <w:lsdException w:name="toc 7" w:semiHidden="1" w:uiPriority="39" w:unhideWhenUsed="1"/>
-    <w:lsdException w:name="toc 8" w:semiHidden="1" w:uiPriority="39" w:unhideWhenUsed="1"/>
-    <w:lsdException w:name="toc 9" w:semiHidden="1" w:uiPriority="39" w:unhideWhenUsed="1"/>
+    <w:lsdException w:name="toc 1" w:uiPriority="39" w:semiHidden="1" w:unhideWhenUsed="1"/>
+    <w:lsdException w:name="toc 2" w:uiPriority="39" w:semiHidden="1" w:unhideWhenUsed="1"/>
+    <w:lsdException w:name="toc 3" w:uiPriority="39" w:semiHidden="1" w:unhideWhenUsed="1"/>
+    <w:lsdException w:name="toc 4" w:uiPriority="39" w:semiHidden="1" w:unhideWhenUsed="1"/>
+    <w:lsdException w:name="toc 5" w:uiPriority="39" w:semiHidden="1" w:unhideWhenUsed="1"/>
+    <w:lsdException w:name="toc 6" w:uiPriority="39" w:semiHidden="1" w:unhideWhenUsed="1"/>
+    <w:lsdException w:name="toc 7" w:uiPriority="39" w:semiHidden="1" w:unhideWhenUsed="1"/>
+    <w:lsdException w:name="toc 8" w:uiPriority="39" w:semiHidden="1" w:unhideWhenUsed="1"/>
+    <w:lsdException w:name="toc 9" w:uiPriority="39" w:semiHidden="1" w:unhideWhenUsed="1"/>
     <w:lsdException w:name="Normal Indent" w:semiHidden="1" w:unhideWhenUsed="1"/>
     <w:lsdException w:name="footnote text" w:semiHidden="1" w:unhideWhenUsed="1"/>
     <w:lsdException w:name="annotation text" w:semiHidden="1" w:unhideWhenUsed="1"/>
     <w:lsdException w:name="header" w:semiHidden="1" w:unhideWhenUsed="1"/>
     <w:lsdException w:name="footer" w:semiHidden="1" w:unhideWhenUsed="1"/>
     <w:lsdException w:name="index heading" w:semiHidden="1" w:unhideWhenUsed="1"/>
-    <w:lsdException w:name="caption" w:semiHidden="1" w:uiPriority="35" w:unhideWhenUsed="1" w:qFormat="1"/>
+    <w:lsdException w:name="caption" w:uiPriority="35" w:semiHidden="1" w:unhideWhenUsed="1" w:qFormat="1"/>
     <w:lsdException w:name="table of figures" w:semiHidden="1" w:unhideWhenUsed="1"/>
     <w:lsdException w:name="envelope address" w:semiHidden="1" w:unhideWhenUsed="1"/>
     <w:lsdException w:name="envelope return" w:semiHidden="1" w:unhideWhenUsed="1"/>
@@ -1446,7 +1428,7 @@
     <w:lsdException w:name="Title" w:uiPriority="10" w:qFormat="1"/>
     <w:lsdException w:name="Closing" w:semiHidden="1" w:unhideWhenUsed="1"/>
     <w:lsdException w:name="Signature" w:semiHidden="1" w:unhideWhenUsed="1"/>
-    <w:lsdException w:name="Default Paragraph Font" w:semiHidden="1" w:uiPriority="1" w:unhideWhenUsed="1"/>
+    <w:lsdException w:name="Default Paragraph Font" w:uiPriority="1" w:semiHidden="1" w:unhideWhenUsed="1"/>
     <w:lsdException w:name="Body Text" w:semiHidden="1" w:unhideWhenUsed="1"/>
     <w:lsdException w:name="Body Text Indent" w:semiHidden="1" w:unhideWhenUsed="1"/>
     <w:lsdException w:name="List Continue" w:semiHidden="1" w:unhideWhenUsed="1"/>
@@ -1646,8 +1628,8 @@
     <w:lsdException w:name="Subtle Reference" w:uiPriority="31" w:qFormat="1"/>
     <w:lsdException w:name="Intense Reference" w:uiPriority="32" w:qFormat="1"/>
     <w:lsdException w:name="Book Title" w:uiPriority="33" w:qFormat="1"/>
-    <w:lsdException w:name="Bibliography" w:semiHidden="1" w:uiPriority="37" w:unhideWhenUsed="1"/>
-    <w:lsdException w:name="TOC Heading" w:semiHidden="1" w:uiPriority="39" w:unhideWhenUsed="1" w:qFormat="1"/>
+    <w:lsdException w:name="Bibliography" w:uiPriority="37" w:semiHidden="1" w:unhideWhenUsed="1"/>
+    <w:lsdException w:name="TOC Heading" w:uiPriority="39" w:semiHidden="1" w:unhideWhenUsed="1" w:qFormat="1"/>
     <w:lsdException w:name="Plain Table 1" w:uiPriority="41"/>
     <w:lsdException w:name="Plain Table 2" w:uiPriority="42"/>
     <w:lsdException w:name="Plain Table 3" w:uiPriority="43"/>
@@ -1758,15 +1740,104 @@
     <w:lsdException w:name="Unresolved Mention" w:semiHidden="1" w:unhideWhenUsed="1"/>
     <w:lsdException w:name="Smart Link" w:semiHidden="1" w:unhideWhenUsed="1"/>
   </w:latentStyles>
-  <w:style w:type="paragraph" w:default="1" w:styleId="Normale">
+  <w:style w:type="paragraph" w:styleId="Normal" w:default="1">
     <w:name w:val="Normal"/>
     <w:qFormat/>
+    <w:pPr>
+      <w:widowControl/>
+      <w:bidi w:val="0"/>
+      <w:spacing w:lineRule="auto" w:line="259" w:before="0" w:after="160"/>
+      <w:jc w:val="left"/>
+    </w:pPr>
+    <w:rPr>
+      <w:rFonts w:ascii="Calibri" w:hAnsi="Calibri" w:eastAsia="Calibri" w:cs="" w:asciiTheme="minorHAnsi" w:cstheme="minorBidi" w:eastAsiaTheme="minorHAnsi" w:hAnsiTheme="minorHAnsi"/>
+      <w:color w:val="auto"/>
+      <w:kern w:val="0"/>
+      <w:sz w:val="22"/>
+      <w:szCs w:val="22"/>
+      <w:lang w:val="it-IT" w:eastAsia="en-US" w:bidi="ar-SA"/>
+    </w:rPr>
   </w:style>
-  <w:style w:type="character" w:default="1" w:styleId="Carpredefinitoparagrafo">
+  <w:style w:type="character" w:styleId="DefaultParagraphFont" w:default="1">
     <w:name w:val="Default Paragraph Font"/>
     <w:uiPriority w:val="1"/>
     <w:semiHidden/>
     <w:unhideWhenUsed/>
+    <w:qFormat/>
+    <w:rPr/>
+  </w:style>
+  <w:style w:type="paragraph" w:styleId="Heading">
+    <w:name w:val="Heading"/>
+    <w:basedOn w:val="Normal"/>
+    <w:next w:val="TextBody"/>
+    <w:qFormat/>
+    <w:pPr>
+      <w:keepNext w:val="true"/>
+      <w:spacing w:before="240" w:after="120"/>
+    </w:pPr>
+    <w:rPr>
+      <w:rFonts w:ascii="Liberation Sans" w:hAnsi="Liberation Sans" w:eastAsia="DejaVu Sans" w:cs="DejaVu Sans"/>
+      <w:sz w:val="28"/>
+      <w:szCs w:val="28"/>
+    </w:rPr>
+  </w:style>
+  <w:style w:type="paragraph" w:styleId="TextBody">
+    <w:name w:val="Body Text"/>
+    <w:basedOn w:val="Normal"/>
+    <w:pPr>
+      <w:spacing w:lineRule="auto" w:line="276" w:before="0" w:after="140"/>
+    </w:pPr>
+    <w:rPr/>
+  </w:style>
+  <w:style w:type="paragraph" w:styleId="List">
+    <w:name w:val="List"/>
+    <w:basedOn w:val="TextBody"/>
+    <w:pPr/>
+    <w:rPr/>
+  </w:style>
+  <w:style w:type="paragraph" w:styleId="Caption">
+    <w:name w:val="Caption"/>
+    <w:basedOn w:val="Normal"/>
+    <w:qFormat/>
+    <w:pPr>
+      <w:suppressLineNumbers/>
+      <w:spacing w:before="120" w:after="120"/>
+    </w:pPr>
+    <w:rPr>
+      <w:i/>
+      <w:iCs/>
+      <w:sz w:val="24"/>
+      <w:szCs w:val="24"/>
+    </w:rPr>
+  </w:style>
+  <w:style w:type="paragraph" w:styleId="Index">
+    <w:name w:val="Index"/>
+    <w:basedOn w:val="Normal"/>
+    <w:qFormat/>
+    <w:pPr>
+      <w:suppressLineNumbers/>
+    </w:pPr>
+    <w:rPr/>
+  </w:style>
+  <w:style w:type="paragraph" w:styleId="ListParagraph">
+    <w:name w:val="List Paragraph"/>
+    <w:basedOn w:val="Normal"/>
+    <w:uiPriority w:val="34"/>
+    <w:qFormat/>
+    <w:rsid w:val="00d93f89"/>
+    <w:pPr>
+      <w:spacing w:before="0" w:after="160"/>
+      <w:ind w:left="720" w:hanging="0"/>
+      <w:contextualSpacing/>
+    </w:pPr>
+    <w:rPr/>
+  </w:style>
+  <w:style w:type="numbering" w:styleId="NoList" w:default="1">
+    <w:name w:val="No List"/>
+    <w:uiPriority w:val="99"/>
+    <w:semiHidden/>
+    <w:unhideWhenUsed/>
+    <w:qFormat/>
   </w:style>
   <w:style w:type="table" w:default="1" w:styleId="Tabellanormale">
     <w:name w:val="Normal Table"/>
@@ -1774,7 +1845,6 @@
     <w:semiHidden/>
     <w:unhideWhenUsed/>
     <w:tblPr>
-      <w:tblInd w:w="0" w:type="dxa"/>
       <w:tblCellMar>
         <w:top w:w="0" w:type="dxa"/>
         <w:left w:w="108" w:type="dxa"/>
@@ -1782,23 +1852,6 @@
         <w:right w:w="108" w:type="dxa"/>
       </w:tblCellMar>
     </w:tblPr>
-  </w:style>
-  <w:style w:type="numbering" w:default="1" w:styleId="Nessunelenco">
-    <w:name w:val="No List"/>
-    <w:uiPriority w:val="99"/>
-    <w:semiHidden/>
-    <w:unhideWhenUsed/>
-  </w:style>
-  <w:style w:type="paragraph" w:styleId="Paragrafoelenco">
-    <w:name w:val="List Paragraph"/>
-    <w:basedOn w:val="Normale"/>
-    <w:uiPriority w:val="34"/>
-    <w:qFormat/>
-    <w:rsid w:val="00D93F89"/>
-    <w:pPr>
-      <w:ind w:left="720"/>
-      <w:contextualSpacing/>
-    </w:pPr>
   </w:style>
 </w:styles>
 </file>

</xml_diff>

<commit_message>
aggiunta descrizione su come far comunicare i processi, da terminare
</commit_message>
<xml_diff>
--- a/PROGETTO_SO.docx
+++ b/PROGETTO_SO.docx
@@ -567,7 +567,114 @@
         </w:rPr>
       </w:pPr>
       <w:r>
-        <w:rPr/>
+        <w:rPr>
+          <w:sz w:val="28"/>
+          <w:szCs w:val="28"/>
+        </w:rPr>
+        <w:t>COMUNICAZIONE TRA PROCESSI</w:t>
+      </w:r>
+    </w:p>
+    <w:p>
+      <w:pPr>
+        <w:pStyle w:val="Normal"/>
+        <w:spacing w:before="0" w:after="160"/>
+        <w:jc w:val="both"/>
+        <w:rPr>
+          <w:sz w:val="28"/>
+          <w:szCs w:val="28"/>
+        </w:rPr>
+      </w:pPr>
+      <w:r>
+        <w:rPr>
+          <w:sz w:val="28"/>
+          <w:szCs w:val="28"/>
+        </w:rPr>
+        <w:t xml:space="preserve">Il processo nave e porto comunicheranno attraverso una </w:t>
+      </w:r>
+      <w:r>
+        <w:rPr>
+          <w:rFonts w:eastAsia="Calibri" w:cs="" w:cstheme="minorBidi" w:eastAsiaTheme="minorHAnsi"/>
+          <w:color w:val="auto"/>
+          <w:kern w:val="0"/>
+          <w:sz w:val="28"/>
+          <w:szCs w:val="28"/>
+          <w:lang w:val="it-IT" w:eastAsia="en-US" w:bidi="ar-SA"/>
+        </w:rPr>
+        <w:t>memoria condivisa</w:t>
+      </w:r>
+      <w:r>
+        <w:rPr>
+          <w:sz w:val="28"/>
+          <w:szCs w:val="28"/>
+        </w:rPr>
+        <w:t>. I processi porto dopo aver inizia</w:t>
+      </w:r>
+      <w:r>
+        <w:rPr>
+          <w:sz w:val="28"/>
+          <w:szCs w:val="28"/>
+        </w:rPr>
+        <w:t>lizzato</w:t>
+      </w:r>
+      <w:r>
+        <w:rPr>
+          <w:sz w:val="28"/>
+          <w:szCs w:val="28"/>
+        </w:rPr>
+        <w:t xml:space="preserve"> la memoria condivisa </w:t>
+      </w:r>
+      <w:r>
+        <w:rPr>
+          <w:sz w:val="28"/>
+          <w:szCs w:val="28"/>
+        </w:rPr>
+        <w:t>portArray</w:t>
+      </w:r>
+      <w:r>
+        <w:rPr>
+          <w:sz w:val="28"/>
+          <w:szCs w:val="28"/>
+        </w:rPr>
+        <w:t xml:space="preserve"> si metteranno in attesa </w:t>
+      </w:r>
+      <w:r>
+        <w:rPr>
+          <w:sz w:val="28"/>
+          <w:szCs w:val="28"/>
+        </w:rPr>
+        <w:t>che si liberi il semaforo semStartComunicationId</w:t>
+      </w:r>
+      <w:r>
+        <w:rPr>
+          <w:sz w:val="28"/>
+          <w:szCs w:val="28"/>
+        </w:rPr>
+        <w:t>,</w:t>
+      </w:r>
+      <w:r>
+        <w:rPr>
+          <w:sz w:val="28"/>
+          <w:szCs w:val="28"/>
+        </w:rPr>
+        <w:t xml:space="preserve">siccome quando sarà sbloccato avranno accesso ad una memoria condivisa(creata con shmId del porto che attende) su cui il porto leggerà ciò che le navi hanno scritto per lui e finita questa procedura i porti scriveranno nella stessa cella della memoria condivisa le informazioni che servono alla nave così che lei possa leggerle, infine i porti si  riposizionano in attesa </w:t>
+      </w:r>
+      <w:r>
+        <w:rPr>
+          <w:rFonts w:eastAsia="Calibri" w:cs="" w:cstheme="minorBidi" w:eastAsiaTheme="minorHAnsi"/>
+          <w:color w:val="auto"/>
+          <w:kern w:val="0"/>
+          <w:sz w:val="28"/>
+          <w:szCs w:val="28"/>
+          <w:lang w:val="it-IT" w:eastAsia="en-US" w:bidi="ar-SA"/>
+        </w:rPr>
+        <w:t>del semaforo</w:t>
+      </w:r>
+      <w:r>
+        <w:rPr>
+          <w:sz w:val="28"/>
+          <w:szCs w:val="28"/>
+        </w:rPr>
+        <w:t xml:space="preserve"> e le navi partono verso un altro porto.</w:t>
       </w:r>
     </w:p>
     <w:sectPr>

</xml_diff>